<commit_message>
Added immortal; added powers to demon form; some minor tweaks to other powers
</commit_message>
<xml_diff>
--- a/SupersNew/powers/demonform.docx
+++ b/SupersNew/powers/demonform.docx
@@ -14,6 +14,618 @@
         </w:rPr>
         <w:t>Demon Form</w:t>
       </w:r>
+    </w:p>
+    <w:p>
+      <w:pPr>
+        <w:rPr>
+          <w:rFonts w:ascii="Abadi" w:hAnsi="Abadi"/>
+          <w:sz w:val="18"/>
+          <w:szCs w:val="18"/>
+        </w:rPr>
+      </w:pPr>
+      <w:r>
+        <w:rPr>
+          <w:rFonts w:ascii="Abadi" w:hAnsi="Abadi"/>
+          <w:sz w:val="18"/>
+          <w:szCs w:val="18"/>
+        </w:rPr>
+        <w:t>Fighting Profiles</w:t>
+      </w:r>
+    </w:p>
+    <w:tbl>
+      <w:tblPr>
+        <w:tblStyle w:val="TableGrid"/>
+        <w:tblW w:w="0" w:type="auto"/>
+        <w:tblLook w:val="04A0" w:firstRow="1" w:lastRow="0" w:firstColumn="1" w:lastColumn="0" w:noHBand="0" w:noVBand="1"/>
+      </w:tblPr>
+      <w:tblGrid>
+        <w:gridCol w:w="1798"/>
+        <w:gridCol w:w="1798"/>
+        <w:gridCol w:w="1798"/>
+        <w:gridCol w:w="1798"/>
+        <w:gridCol w:w="1799"/>
+        <w:gridCol w:w="1799"/>
+      </w:tblGrid>
+      <w:tr>
+        <w:tc>
+          <w:tcPr>
+            <w:tcW w:w="1798" w:type="dxa"/>
+          </w:tcPr>
+          <w:p>
+            <w:pPr>
+              <w:rPr>
+                <w:rFonts w:ascii="Abadi" w:hAnsi="Abadi"/>
+                <w:sz w:val="18"/>
+                <w:szCs w:val="18"/>
+              </w:rPr>
+            </w:pPr>
+          </w:p>
+        </w:tc>
+        <w:tc>
+          <w:tcPr>
+            <w:tcW w:w="1798" w:type="dxa"/>
+          </w:tcPr>
+          <w:p>
+            <w:pPr>
+              <w:rPr>
+                <w:rFonts w:ascii="Abadi" w:hAnsi="Abadi"/>
+                <w:sz w:val="18"/>
+                <w:szCs w:val="18"/>
+              </w:rPr>
+            </w:pPr>
+            <w:r>
+              <w:rPr>
+                <w:rFonts w:ascii="Abadi" w:hAnsi="Abadi"/>
+                <w:sz w:val="18"/>
+                <w:szCs w:val="18"/>
+              </w:rPr>
+              <w:t>Strike</w:t>
+            </w:r>
+          </w:p>
+        </w:tc>
+        <w:tc>
+          <w:tcPr>
+            <w:tcW w:w="1798" w:type="dxa"/>
+          </w:tcPr>
+          <w:p>
+            <w:pPr>
+              <w:rPr>
+                <w:rFonts w:ascii="Abadi" w:hAnsi="Abadi"/>
+                <w:sz w:val="18"/>
+                <w:szCs w:val="18"/>
+              </w:rPr>
+            </w:pPr>
+            <w:r>
+              <w:rPr>
+                <w:rFonts w:ascii="Abadi" w:hAnsi="Abadi"/>
+                <w:sz w:val="18"/>
+                <w:szCs w:val="18"/>
+              </w:rPr>
+              <w:t>Block</w:t>
+            </w:r>
+          </w:p>
+        </w:tc>
+        <w:tc>
+          <w:tcPr>
+            <w:tcW w:w="1798" w:type="dxa"/>
+          </w:tcPr>
+          <w:p>
+            <w:pPr>
+              <w:rPr>
+                <w:rFonts w:ascii="Abadi" w:hAnsi="Abadi"/>
+                <w:sz w:val="18"/>
+                <w:szCs w:val="18"/>
+              </w:rPr>
+            </w:pPr>
+            <w:r>
+              <w:rPr>
+                <w:rFonts w:ascii="Abadi" w:hAnsi="Abadi"/>
+                <w:sz w:val="18"/>
+                <w:szCs w:val="18"/>
+              </w:rPr>
+              <w:t>Shoot</w:t>
+            </w:r>
+          </w:p>
+        </w:tc>
+        <w:tc>
+          <w:tcPr>
+            <w:tcW w:w="1799" w:type="dxa"/>
+          </w:tcPr>
+          <w:p>
+            <w:pPr>
+              <w:rPr>
+                <w:rFonts w:ascii="Abadi" w:hAnsi="Abadi"/>
+                <w:sz w:val="18"/>
+                <w:szCs w:val="18"/>
+              </w:rPr>
+            </w:pPr>
+            <w:r>
+              <w:rPr>
+                <w:rFonts w:ascii="Abadi" w:hAnsi="Abadi"/>
+                <w:sz w:val="18"/>
+                <w:szCs w:val="18"/>
+              </w:rPr>
+              <w:t>Dodge</w:t>
+            </w:r>
+          </w:p>
+        </w:tc>
+        <w:tc>
+          <w:tcPr>
+            <w:tcW w:w="1799" w:type="dxa"/>
+          </w:tcPr>
+          <w:p>
+            <w:pPr>
+              <w:rPr>
+                <w:rFonts w:ascii="Abadi" w:hAnsi="Abadi"/>
+                <w:sz w:val="18"/>
+                <w:szCs w:val="18"/>
+              </w:rPr>
+            </w:pPr>
+            <w:r>
+              <w:rPr>
+                <w:rFonts w:ascii="Abadi" w:hAnsi="Abadi"/>
+                <w:sz w:val="18"/>
+                <w:szCs w:val="18"/>
+              </w:rPr>
+              <w:t>Zap</w:t>
+            </w:r>
+          </w:p>
+        </w:tc>
+      </w:tr>
+      <w:tr>
+        <w:trPr>
+          <w:trHeight w:val="125"/>
+        </w:trPr>
+        <w:tc>
+          <w:tcPr>
+            <w:tcW w:w="1798" w:type="dxa"/>
+          </w:tcPr>
+          <w:p>
+            <w:pPr>
+              <w:rPr>
+                <w:rFonts w:ascii="Abadi" w:hAnsi="Abadi"/>
+                <w:sz w:val="18"/>
+                <w:szCs w:val="18"/>
+              </w:rPr>
+            </w:pPr>
+            <w:r>
+              <w:rPr>
+                <w:rFonts w:ascii="Abadi" w:hAnsi="Abadi"/>
+                <w:sz w:val="18"/>
+                <w:szCs w:val="18"/>
+              </w:rPr>
+              <w:t>Devil</w:t>
+            </w:r>
+          </w:p>
+        </w:tc>
+        <w:tc>
+          <w:tcPr>
+            <w:tcW w:w="1798" w:type="dxa"/>
+            <w:vAlign w:val="bottom"/>
+          </w:tcPr>
+          <w:p>
+            <w:pPr>
+              <w:rPr>
+                <w:rFonts w:ascii="Abadi" w:hAnsi="Abadi"/>
+                <w:sz w:val="18"/>
+                <w:szCs w:val="18"/>
+              </w:rPr>
+            </w:pPr>
+            <w:r>
+              <w:rPr>
+                <w:rFonts w:ascii="Abadi" w:hAnsi="Abadi" w:cs="Calibri"/>
+                <w:color w:val="000000"/>
+                <w:sz w:val="18"/>
+                <w:szCs w:val="18"/>
+              </w:rPr>
+              <w:t>PR+2</w:t>
+            </w:r>
+          </w:p>
+        </w:tc>
+        <w:tc>
+          <w:tcPr>
+            <w:tcW w:w="1798" w:type="dxa"/>
+            <w:vAlign w:val="bottom"/>
+          </w:tcPr>
+          <w:p>
+            <w:pPr>
+              <w:rPr>
+                <w:rFonts w:ascii="Abadi" w:hAnsi="Abadi"/>
+                <w:sz w:val="18"/>
+                <w:szCs w:val="18"/>
+              </w:rPr>
+            </w:pPr>
+            <w:r>
+              <w:rPr>
+                <w:rFonts w:ascii="Abadi" w:hAnsi="Abadi" w:cs="Calibri"/>
+                <w:color w:val="000000"/>
+                <w:sz w:val="18"/>
+                <w:szCs w:val="18"/>
+              </w:rPr>
+              <w:t>RS+0</w:t>
+            </w:r>
+          </w:p>
+        </w:tc>
+        <w:tc>
+          <w:tcPr>
+            <w:tcW w:w="1798" w:type="dxa"/>
+            <w:vAlign w:val="bottom"/>
+          </w:tcPr>
+          <w:p>
+            <w:pPr>
+              <w:rPr>
+                <w:rFonts w:ascii="Abadi" w:hAnsi="Abadi"/>
+                <w:sz w:val="18"/>
+                <w:szCs w:val="18"/>
+              </w:rPr>
+            </w:pPr>
+            <w:r>
+              <w:rPr>
+                <w:rFonts w:ascii="Abadi" w:hAnsi="Abadi" w:cs="Calibri"/>
+                <w:color w:val="000000"/>
+                <w:sz w:val="18"/>
+                <w:szCs w:val="18"/>
+              </w:rPr>
+              <w:t>RW+2</w:t>
+            </w:r>
+          </w:p>
+        </w:tc>
+        <w:tc>
+          <w:tcPr>
+            <w:tcW w:w="1799" w:type="dxa"/>
+            <w:vAlign w:val="bottom"/>
+          </w:tcPr>
+          <w:p>
+            <w:pPr>
+              <w:rPr>
+                <w:rFonts w:ascii="Abadi" w:hAnsi="Abadi"/>
+                <w:sz w:val="18"/>
+                <w:szCs w:val="18"/>
+              </w:rPr>
+            </w:pPr>
+            <w:r>
+              <w:rPr>
+                <w:rFonts w:ascii="Abadi" w:hAnsi="Abadi" w:cs="Calibri"/>
+                <w:color w:val="000000"/>
+                <w:sz w:val="18"/>
+                <w:szCs w:val="18"/>
+              </w:rPr>
+              <w:t>RS+3</w:t>
+            </w:r>
+          </w:p>
+        </w:tc>
+        <w:tc>
+          <w:tcPr>
+            <w:tcW w:w="1799" w:type="dxa"/>
+            <w:vAlign w:val="bottom"/>
+          </w:tcPr>
+          <w:p>
+            <w:pPr>
+              <w:rPr>
+                <w:rFonts w:ascii="Abadi" w:hAnsi="Abadi"/>
+                <w:sz w:val="18"/>
+                <w:szCs w:val="18"/>
+              </w:rPr>
+            </w:pPr>
+            <w:r>
+              <w:rPr>
+                <w:rFonts w:ascii="Abadi" w:hAnsi="Abadi" w:cs="Calibri"/>
+                <w:color w:val="000000"/>
+                <w:sz w:val="18"/>
+                <w:szCs w:val="18"/>
+              </w:rPr>
+              <w:t>CW+3</w:t>
+            </w:r>
+          </w:p>
+        </w:tc>
+      </w:tr>
+      <w:tr>
+        <w:tc>
+          <w:tcPr>
+            <w:tcW w:w="1798" w:type="dxa"/>
+          </w:tcPr>
+          <w:p>
+            <w:pPr>
+              <w:rPr>
+                <w:rFonts w:ascii="Abadi" w:hAnsi="Abadi"/>
+                <w:sz w:val="18"/>
+                <w:szCs w:val="18"/>
+              </w:rPr>
+            </w:pPr>
+            <w:r>
+              <w:rPr>
+                <w:rFonts w:ascii="Abadi" w:hAnsi="Abadi"/>
+                <w:sz w:val="18"/>
+                <w:szCs w:val="18"/>
+              </w:rPr>
+              <w:t>Imp</w:t>
+            </w:r>
+          </w:p>
+        </w:tc>
+        <w:tc>
+          <w:tcPr>
+            <w:tcW w:w="1798" w:type="dxa"/>
+            <w:vAlign w:val="bottom"/>
+          </w:tcPr>
+          <w:p>
+            <w:pPr>
+              <w:rPr>
+                <w:rFonts w:ascii="Abadi" w:hAnsi="Abadi" w:cs="Calibri"/>
+                <w:color w:val="000000"/>
+                <w:sz w:val="18"/>
+                <w:szCs w:val="18"/>
+              </w:rPr>
+            </w:pPr>
+            <w:r>
+              <w:rPr>
+                <w:rFonts w:ascii="Abadi" w:hAnsi="Abadi" w:cs="Calibri"/>
+                <w:color w:val="000000"/>
+                <w:sz w:val="18"/>
+                <w:szCs w:val="18"/>
+              </w:rPr>
+              <w:t>CP+2</w:t>
+            </w:r>
+          </w:p>
+        </w:tc>
+        <w:tc>
+          <w:tcPr>
+            <w:tcW w:w="1798" w:type="dxa"/>
+            <w:vAlign w:val="bottom"/>
+          </w:tcPr>
+          <w:p>
+            <w:pPr>
+              <w:rPr>
+                <w:rFonts w:ascii="Abadi" w:hAnsi="Abadi" w:cs="Calibri"/>
+                <w:color w:val="000000"/>
+                <w:sz w:val="18"/>
+                <w:szCs w:val="18"/>
+              </w:rPr>
+            </w:pPr>
+            <w:r>
+              <w:rPr>
+                <w:rFonts w:ascii="Abadi" w:hAnsi="Abadi" w:cs="Calibri"/>
+                <w:color w:val="000000"/>
+                <w:sz w:val="18"/>
+                <w:szCs w:val="18"/>
+              </w:rPr>
+              <w:t>RS+3</w:t>
+            </w:r>
+          </w:p>
+        </w:tc>
+        <w:tc>
+          <w:tcPr>
+            <w:tcW w:w="1798" w:type="dxa"/>
+            <w:vAlign w:val="bottom"/>
+          </w:tcPr>
+          <w:p>
+            <w:pPr>
+              <w:rPr>
+                <w:rFonts w:ascii="Abadi" w:hAnsi="Abadi" w:cs="Calibri"/>
+                <w:color w:val="000000"/>
+                <w:sz w:val="18"/>
+                <w:szCs w:val="18"/>
+              </w:rPr>
+            </w:pPr>
+            <w:r>
+              <w:rPr>
+                <w:rFonts w:ascii="Abadi" w:hAnsi="Abadi" w:cs="Calibri"/>
+                <w:color w:val="000000"/>
+                <w:sz w:val="18"/>
+                <w:szCs w:val="18"/>
+              </w:rPr>
+              <w:t>PR+0</w:t>
+            </w:r>
+          </w:p>
+        </w:tc>
+        <w:tc>
+          <w:tcPr>
+            <w:tcW w:w="1799" w:type="dxa"/>
+            <w:vAlign w:val="bottom"/>
+          </w:tcPr>
+          <w:p>
+            <w:pPr>
+              <w:rPr>
+                <w:rFonts w:ascii="Abadi" w:hAnsi="Abadi" w:cs="Calibri"/>
+                <w:color w:val="000000"/>
+                <w:sz w:val="18"/>
+                <w:szCs w:val="18"/>
+              </w:rPr>
+            </w:pPr>
+            <w:r>
+              <w:rPr>
+                <w:rFonts w:ascii="Abadi" w:hAnsi="Abadi" w:cs="Calibri"/>
+                <w:color w:val="000000"/>
+                <w:sz w:val="18"/>
+                <w:szCs w:val="18"/>
+              </w:rPr>
+              <w:t>CS+3</w:t>
+            </w:r>
+          </w:p>
+        </w:tc>
+        <w:tc>
+          <w:tcPr>
+            <w:tcW w:w="1799" w:type="dxa"/>
+            <w:vAlign w:val="bottom"/>
+          </w:tcPr>
+          <w:p>
+            <w:pPr>
+              <w:rPr>
+                <w:rFonts w:ascii="Abadi" w:hAnsi="Abadi" w:cs="Calibri"/>
+                <w:color w:val="000000"/>
+                <w:sz w:val="18"/>
+                <w:szCs w:val="18"/>
+              </w:rPr>
+            </w:pPr>
+            <w:r>
+              <w:rPr>
+                <w:rFonts w:ascii="Abadi" w:hAnsi="Abadi" w:cs="Calibri"/>
+                <w:color w:val="000000"/>
+                <w:sz w:val="18"/>
+                <w:szCs w:val="18"/>
+              </w:rPr>
+              <w:t>CP+2</w:t>
+            </w:r>
+          </w:p>
+        </w:tc>
+      </w:tr>
+      <w:tr>
+        <w:tc>
+          <w:tcPr>
+            <w:tcW w:w="1798" w:type="dxa"/>
+          </w:tcPr>
+          <w:p>
+            <w:pPr>
+              <w:rPr>
+                <w:rFonts w:ascii="Abadi" w:hAnsi="Abadi"/>
+                <w:sz w:val="18"/>
+                <w:szCs w:val="18"/>
+              </w:rPr>
+            </w:pPr>
+            <w:r>
+              <w:rPr>
+                <w:rFonts w:ascii="Abadi" w:hAnsi="Abadi"/>
+                <w:sz w:val="18"/>
+                <w:szCs w:val="18"/>
+              </w:rPr>
+              <w:t>Titan</w:t>
+            </w:r>
+          </w:p>
+        </w:tc>
+        <w:tc>
+          <w:tcPr>
+            <w:tcW w:w="1798" w:type="dxa"/>
+            <w:vAlign w:val="bottom"/>
+          </w:tcPr>
+          <w:p>
+            <w:pPr>
+              <w:rPr>
+                <w:rFonts w:ascii="Abadi" w:hAnsi="Abadi" w:cs="Calibri"/>
+                <w:color w:val="000000"/>
+                <w:sz w:val="18"/>
+                <w:szCs w:val="18"/>
+              </w:rPr>
+            </w:pPr>
+            <w:r>
+              <w:rPr>
+                <w:rFonts w:ascii="Abadi" w:hAnsi="Abadi" w:cs="Calibri"/>
+                <w:color w:val="000000"/>
+                <w:sz w:val="18"/>
+                <w:szCs w:val="18"/>
+              </w:rPr>
+              <w:t>MP+4</w:t>
+            </w:r>
+          </w:p>
+        </w:tc>
+        <w:tc>
+          <w:tcPr>
+            <w:tcW w:w="1798" w:type="dxa"/>
+            <w:vAlign w:val="bottom"/>
+          </w:tcPr>
+          <w:p>
+            <w:pPr>
+              <w:rPr>
+                <w:rFonts w:ascii="Abadi" w:hAnsi="Abadi" w:cs="Calibri"/>
+                <w:color w:val="000000"/>
+                <w:sz w:val="18"/>
+                <w:szCs w:val="18"/>
+              </w:rPr>
+            </w:pPr>
+            <w:r>
+              <w:rPr>
+                <w:rFonts w:ascii="Abadi" w:hAnsi="Abadi" w:cs="Calibri"/>
+                <w:color w:val="000000"/>
+                <w:sz w:val="18"/>
+                <w:szCs w:val="18"/>
+              </w:rPr>
+              <w:t>MT+3</w:t>
+            </w:r>
+          </w:p>
+        </w:tc>
+        <w:tc>
+          <w:tcPr>
+            <w:tcW w:w="1798" w:type="dxa"/>
+            <w:vAlign w:val="bottom"/>
+          </w:tcPr>
+          <w:p>
+            <w:pPr>
+              <w:rPr>
+                <w:rFonts w:ascii="Abadi" w:hAnsi="Abadi" w:cs="Calibri"/>
+                <w:color w:val="000000"/>
+                <w:sz w:val="18"/>
+                <w:szCs w:val="18"/>
+              </w:rPr>
+            </w:pPr>
+            <w:r>
+              <w:rPr>
+                <w:rFonts w:ascii="Abadi" w:hAnsi="Abadi" w:cs="Calibri"/>
+                <w:color w:val="000000"/>
+                <w:sz w:val="18"/>
+                <w:szCs w:val="18"/>
+              </w:rPr>
+              <w:t>PR+2</w:t>
+            </w:r>
+          </w:p>
+        </w:tc>
+        <w:tc>
+          <w:tcPr>
+            <w:tcW w:w="1799" w:type="dxa"/>
+            <w:vAlign w:val="bottom"/>
+          </w:tcPr>
+          <w:p>
+            <w:pPr>
+              <w:rPr>
+                <w:rFonts w:ascii="Abadi" w:hAnsi="Abadi" w:cs="Calibri"/>
+                <w:color w:val="000000"/>
+                <w:sz w:val="18"/>
+                <w:szCs w:val="18"/>
+              </w:rPr>
+            </w:pPr>
+            <w:r>
+              <w:rPr>
+                <w:rFonts w:ascii="Abadi" w:hAnsi="Abadi" w:cs="Calibri"/>
+                <w:color w:val="000000"/>
+                <w:sz w:val="18"/>
+                <w:szCs w:val="18"/>
+              </w:rPr>
+              <w:t>RT+0</w:t>
+            </w:r>
+          </w:p>
+        </w:tc>
+        <w:tc>
+          <w:tcPr>
+            <w:tcW w:w="1799" w:type="dxa"/>
+            <w:vAlign w:val="bottom"/>
+          </w:tcPr>
+          <w:p>
+            <w:pPr>
+              <w:rPr>
+                <w:rFonts w:ascii="Abadi" w:hAnsi="Abadi" w:cs="Calibri"/>
+                <w:color w:val="000000"/>
+                <w:sz w:val="18"/>
+                <w:szCs w:val="18"/>
+              </w:rPr>
+            </w:pPr>
+            <w:r>
+              <w:rPr>
+                <w:rFonts w:ascii="Abadi" w:hAnsi="Abadi" w:cs="Calibri"/>
+                <w:color w:val="000000"/>
+                <w:sz w:val="18"/>
+                <w:szCs w:val="18"/>
+              </w:rPr>
+              <w:t>CP+1</w:t>
+            </w:r>
+          </w:p>
+        </w:tc>
+      </w:tr>
+    </w:tbl>
+    <w:p>
+      <w:pPr>
+        <w:rPr>
+          <w:rFonts w:ascii="Abadi" w:hAnsi="Abadi"/>
+          <w:sz w:val="18"/>
+          <w:szCs w:val="18"/>
+        </w:rPr>
+      </w:pPr>
     </w:p>
     <w:p>
       <w:pPr>
@@ -63,16 +675,16 @@
         <w:tblLook w:val="01E0" w:firstRow="1" w:lastRow="1" w:firstColumn="1" w:lastColumn="1" w:noHBand="0" w:noVBand="0"/>
       </w:tblPr>
       <w:tblGrid>
-        <w:gridCol w:w="1138"/>
+        <w:gridCol w:w="1079"/>
         <w:gridCol w:w="482"/>
         <w:gridCol w:w="411"/>
         <w:gridCol w:w="482"/>
         <w:gridCol w:w="450"/>
         <w:gridCol w:w="427"/>
-        <w:gridCol w:w="486"/>
+        <w:gridCol w:w="480"/>
         <w:gridCol w:w="498"/>
-        <w:gridCol w:w="2825"/>
-        <w:gridCol w:w="3591"/>
+        <w:gridCol w:w="3342"/>
+        <w:gridCol w:w="3139"/>
       </w:tblGrid>
       <w:tr>
         <w:tc>
@@ -1062,7 +1674,15 @@
                 <w:sz w:val="14"/>
                 <w:szCs w:val="14"/>
               </w:rPr>
-              <w:t>2d10 + Muscle physical damage</w:t>
+              <w:t>2d8</w:t>
+            </w:r>
+            <w:r>
+              <w:rPr>
+                <w:rFonts w:ascii="Abadi" w:hAnsi="Abadi"/>
+                <w:sz w:val="14"/>
+                <w:szCs w:val="14"/>
+              </w:rPr>
+              <w:t xml:space="preserve"> + Muscle physical damage</w:t>
             </w:r>
           </w:p>
           <w:p>
@@ -2001,50 +2621,66 @@
                 <w:sz w:val="14"/>
                 <w:szCs w:val="14"/>
               </w:rPr>
-              <w:t>Fiery Blood</w:t>
-            </w:r>
-          </w:p>
-        </w:tc>
-        <w:tc>
-          <w:tcPr>
-            <w:tcW w:w="0" w:type="auto"/>
-            <w:tcBorders>
-              <w:top w:val="single" w:sz="4" w:space="0" w:color="auto"/>
-              <w:left w:val="single" w:sz="4" w:space="0" w:color="auto"/>
-              <w:bottom w:val="single" w:sz="4" w:space="0" w:color="auto"/>
-              <w:right w:val="single" w:sz="4" w:space="0" w:color="auto"/>
-            </w:tcBorders>
-          </w:tcPr>
-          <w:p>
-            <w:pPr>
-              <w:spacing w:line="276" w:lineRule="auto"/>
-              <w:rPr>
-                <w:rFonts w:ascii="Abadi" w:hAnsi="Abadi"/>
-                <w:sz w:val="14"/>
-                <w:szCs w:val="14"/>
-              </w:rPr>
-            </w:pPr>
-          </w:p>
-        </w:tc>
-        <w:tc>
-          <w:tcPr>
-            <w:tcW w:w="0" w:type="auto"/>
-            <w:tcBorders>
-              <w:top w:val="single" w:sz="4" w:space="0" w:color="auto"/>
-              <w:left w:val="single" w:sz="4" w:space="0" w:color="auto"/>
-              <w:bottom w:val="single" w:sz="4" w:space="0" w:color="auto"/>
-              <w:right w:val="single" w:sz="4" w:space="0" w:color="auto"/>
-            </w:tcBorders>
-          </w:tcPr>
-          <w:p>
-            <w:pPr>
-              <w:spacing w:line="276" w:lineRule="auto"/>
-              <w:rPr>
-                <w:rFonts w:ascii="Abadi" w:hAnsi="Abadi"/>
-                <w:sz w:val="14"/>
-                <w:szCs w:val="14"/>
-              </w:rPr>
-            </w:pPr>
+              <w:t>Fight with Wild Abandon</w:t>
+            </w:r>
+          </w:p>
+        </w:tc>
+        <w:tc>
+          <w:tcPr>
+            <w:tcW w:w="0" w:type="auto"/>
+            <w:tcBorders>
+              <w:top w:val="single" w:sz="4" w:space="0" w:color="auto"/>
+              <w:left w:val="single" w:sz="4" w:space="0" w:color="auto"/>
+              <w:bottom w:val="single" w:sz="4" w:space="0" w:color="auto"/>
+              <w:right w:val="single" w:sz="4" w:space="0" w:color="auto"/>
+            </w:tcBorders>
+          </w:tcPr>
+          <w:p>
+            <w:pPr>
+              <w:spacing w:line="276" w:lineRule="auto"/>
+              <w:rPr>
+                <w:rFonts w:ascii="Abadi" w:hAnsi="Abadi"/>
+                <w:sz w:val="14"/>
+                <w:szCs w:val="14"/>
+              </w:rPr>
+            </w:pPr>
+            <w:r>
+              <w:rPr>
+                <w:rFonts w:ascii="Abadi" w:hAnsi="Abadi"/>
+                <w:sz w:val="14"/>
+                <w:szCs w:val="14"/>
+              </w:rPr>
+              <w:t>T</w:t>
+            </w:r>
+          </w:p>
+        </w:tc>
+        <w:tc>
+          <w:tcPr>
+            <w:tcW w:w="0" w:type="auto"/>
+            <w:tcBorders>
+              <w:top w:val="single" w:sz="4" w:space="0" w:color="auto"/>
+              <w:left w:val="single" w:sz="4" w:space="0" w:color="auto"/>
+              <w:bottom w:val="single" w:sz="4" w:space="0" w:color="auto"/>
+              <w:right w:val="single" w:sz="4" w:space="0" w:color="auto"/>
+            </w:tcBorders>
+          </w:tcPr>
+          <w:p>
+            <w:pPr>
+              <w:spacing w:line="276" w:lineRule="auto"/>
+              <w:rPr>
+                <w:rFonts w:ascii="Abadi" w:hAnsi="Abadi"/>
+                <w:sz w:val="14"/>
+                <w:szCs w:val="14"/>
+              </w:rPr>
+            </w:pPr>
+            <w:r>
+              <w:rPr>
+                <w:rFonts w:ascii="Abadi" w:hAnsi="Abadi"/>
+                <w:sz w:val="14"/>
+                <w:szCs w:val="14"/>
+              </w:rPr>
+              <w:t>N</w:t>
+            </w:r>
           </w:p>
         </w:tc>
         <w:tc>
@@ -2066,6 +2702,14 @@
                 <w:szCs w:val="14"/>
               </w:rPr>
             </w:pPr>
+            <w:r>
+              <w:rPr>
+                <w:rFonts w:ascii="Abadi" w:hAnsi="Abadi"/>
+                <w:sz w:val="14"/>
+                <w:szCs w:val="14"/>
+              </w:rPr>
+              <w:t>10</w:t>
+            </w:r>
           </w:p>
         </w:tc>
         <w:tc>
@@ -2087,27 +2731,43 @@
                 <w:szCs w:val="14"/>
               </w:rPr>
             </w:pPr>
-          </w:p>
-        </w:tc>
-        <w:tc>
-          <w:tcPr>
-            <w:tcW w:w="0" w:type="auto"/>
-            <w:tcBorders>
-              <w:top w:val="single" w:sz="4" w:space="0" w:color="auto"/>
-              <w:left w:val="single" w:sz="4" w:space="0" w:color="auto"/>
-              <w:bottom w:val="single" w:sz="4" w:space="0" w:color="auto"/>
-              <w:right w:val="single" w:sz="4" w:space="0" w:color="auto"/>
-            </w:tcBorders>
-          </w:tcPr>
-          <w:p>
-            <w:pPr>
-              <w:spacing w:line="276" w:lineRule="auto"/>
-              <w:rPr>
-                <w:rFonts w:ascii="Abadi" w:hAnsi="Abadi"/>
-                <w:sz w:val="14"/>
-                <w:szCs w:val="14"/>
-              </w:rPr>
-            </w:pPr>
+            <w:r>
+              <w:rPr>
+                <w:rFonts w:ascii="Abadi" w:hAnsi="Abadi"/>
+                <w:sz w:val="14"/>
+                <w:szCs w:val="14"/>
+              </w:rPr>
+              <w:t>--</w:t>
+            </w:r>
+          </w:p>
+        </w:tc>
+        <w:tc>
+          <w:tcPr>
+            <w:tcW w:w="0" w:type="auto"/>
+            <w:tcBorders>
+              <w:top w:val="single" w:sz="4" w:space="0" w:color="auto"/>
+              <w:left w:val="single" w:sz="4" w:space="0" w:color="auto"/>
+              <w:bottom w:val="single" w:sz="4" w:space="0" w:color="auto"/>
+              <w:right w:val="single" w:sz="4" w:space="0" w:color="auto"/>
+            </w:tcBorders>
+          </w:tcPr>
+          <w:p>
+            <w:pPr>
+              <w:spacing w:line="276" w:lineRule="auto"/>
+              <w:rPr>
+                <w:rFonts w:ascii="Abadi" w:hAnsi="Abadi"/>
+                <w:sz w:val="14"/>
+                <w:szCs w:val="14"/>
+              </w:rPr>
+            </w:pPr>
+            <w:r>
+              <w:rPr>
+                <w:rFonts w:ascii="Abadi" w:hAnsi="Abadi"/>
+                <w:sz w:val="14"/>
+                <w:szCs w:val="14"/>
+              </w:rPr>
+              <w:t>--</w:t>
+            </w:r>
           </w:p>
         </w:tc>
         <w:tc>
@@ -2130,27 +2790,43 @@
                 <w:szCs w:val="14"/>
               </w:rPr>
             </w:pPr>
-          </w:p>
-        </w:tc>
-        <w:tc>
-          <w:tcPr>
-            <w:tcW w:w="0" w:type="auto"/>
-            <w:tcBorders>
-              <w:top w:val="single" w:sz="4" w:space="0" w:color="auto"/>
-              <w:left w:val="single" w:sz="4" w:space="0" w:color="auto"/>
-              <w:bottom w:val="single" w:sz="4" w:space="0" w:color="auto"/>
-              <w:right w:val="single" w:sz="4" w:space="0" w:color="auto"/>
-            </w:tcBorders>
-          </w:tcPr>
-          <w:p>
-            <w:pPr>
-              <w:spacing w:line="276" w:lineRule="auto"/>
-              <w:rPr>
-                <w:rFonts w:ascii="Abadi" w:hAnsi="Abadi"/>
-                <w:sz w:val="14"/>
-                <w:szCs w:val="14"/>
-              </w:rPr>
-            </w:pPr>
+            <w:r>
+              <w:rPr>
+                <w:rFonts w:ascii="Abadi" w:hAnsi="Abadi"/>
+                <w:sz w:val="14"/>
+                <w:szCs w:val="14"/>
+              </w:rPr>
+              <w:t>Self</w:t>
+            </w:r>
+          </w:p>
+        </w:tc>
+        <w:tc>
+          <w:tcPr>
+            <w:tcW w:w="0" w:type="auto"/>
+            <w:tcBorders>
+              <w:top w:val="single" w:sz="4" w:space="0" w:color="auto"/>
+              <w:left w:val="single" w:sz="4" w:space="0" w:color="auto"/>
+              <w:bottom w:val="single" w:sz="4" w:space="0" w:color="auto"/>
+              <w:right w:val="single" w:sz="4" w:space="0" w:color="auto"/>
+            </w:tcBorders>
+          </w:tcPr>
+          <w:p>
+            <w:pPr>
+              <w:spacing w:line="276" w:lineRule="auto"/>
+              <w:rPr>
+                <w:rFonts w:ascii="Abadi" w:hAnsi="Abadi"/>
+                <w:sz w:val="14"/>
+                <w:szCs w:val="14"/>
+              </w:rPr>
+            </w:pPr>
+            <w:r>
+              <w:rPr>
+                <w:rFonts w:ascii="Abadi" w:hAnsi="Abadi"/>
+                <w:sz w:val="14"/>
+                <w:szCs w:val="14"/>
+              </w:rPr>
+              <w:t>0</w:t>
+            </w:r>
           </w:p>
         </w:tc>
         <w:tc>
@@ -2176,6 +2852,36 @@
                 <w:szCs w:val="14"/>
               </w:rPr>
             </w:pPr>
+            <w:r>
+              <w:rPr>
+                <w:rFonts w:ascii="Abadi" w:hAnsi="Abadi"/>
+                <w:sz w:val="14"/>
+                <w:szCs w:val="14"/>
+              </w:rPr>
+              <w:t>You take -1 to all defenses</w:t>
+            </w:r>
+          </w:p>
+          <w:p>
+            <w:pPr>
+              <w:numPr>
+                <w:ilvl w:val="0"/>
+                <w:numId w:val="1"/>
+              </w:numPr>
+              <w:spacing w:after="0" w:line="276" w:lineRule="auto"/>
+              <w:rPr>
+                <w:rFonts w:ascii="Abadi" w:hAnsi="Abadi"/>
+                <w:sz w:val="14"/>
+                <w:szCs w:val="14"/>
+              </w:rPr>
+            </w:pPr>
+            <w:r>
+              <w:rPr>
+                <w:rFonts w:ascii="Abadi" w:hAnsi="Abadi"/>
+                <w:sz w:val="14"/>
+                <w:szCs w:val="14"/>
+              </w:rPr>
+              <w:t>You get +2 to damage</w:t>
+            </w:r>
           </w:p>
         </w:tc>
         <w:tc>
@@ -2202,6 +2908,14 @@
                 <w:szCs w:val="14"/>
               </w:rPr>
             </w:pPr>
+            <w:r>
+              <w:rPr>
+                <w:rFonts w:ascii="Abadi" w:hAnsi="Abadi"/>
+                <w:sz w:val="14"/>
+                <w:szCs w:val="14"/>
+              </w:rPr>
+              <w:t>None</w:t>
+            </w:r>
           </w:p>
         </w:tc>
       </w:tr>
@@ -2231,7 +2945,7 @@
                 <w:sz w:val="14"/>
                 <w:szCs w:val="14"/>
               </w:rPr>
-              <w:t>Fight with Wild Abandon</w:t>
+              <w:t>Forked Tongue</w:t>
             </w:r>
           </w:p>
         </w:tc>
@@ -2468,7 +3182,7 @@
                 <w:sz w:val="14"/>
                 <w:szCs w:val="14"/>
               </w:rPr>
-              <w:t>You take -1 to all defenses</w:t>
+              <w:t>You are proficient in Deception</w:t>
             </w:r>
           </w:p>
           <w:p>
@@ -2490,7 +3204,7 @@
                 <w:sz w:val="14"/>
                 <w:szCs w:val="14"/>
               </w:rPr>
-              <w:t>You get +2 to damage</w:t>
+              <w:t>Deception +4</w:t>
             </w:r>
           </w:p>
         </w:tc>
@@ -3432,41 +4146,449 @@
                 <w:sz w:val="14"/>
                 <w:szCs w:val="14"/>
               </w:rPr>
-              <w:t xml:space="preserve">Armor </w:t>
-            </w:r>
-            <w:r>
-              <w:rPr>
-                <w:rFonts w:ascii="Abadi" w:hAnsi="Abadi"/>
-                <w:sz w:val="14"/>
-                <w:szCs w:val="14"/>
-              </w:rPr>
-              <w:t>4</w:t>
-            </w:r>
-            <w:r>
-              <w:rPr>
-                <w:rFonts w:ascii="Abadi" w:hAnsi="Abadi"/>
-                <w:sz w:val="14"/>
-                <w:szCs w:val="14"/>
-              </w:rPr>
-              <w:t>/</w:t>
-            </w:r>
-            <w:r>
-              <w:rPr>
-                <w:rFonts w:ascii="Abadi" w:hAnsi="Abadi"/>
-                <w:sz w:val="14"/>
-                <w:szCs w:val="14"/>
-              </w:rPr>
-              <w:t>4</w:t>
-            </w:r>
-            <w:r>
-              <w:rPr>
-                <w:rFonts w:ascii="Abadi" w:hAnsi="Abadi"/>
-                <w:sz w:val="14"/>
-                <w:szCs w:val="14"/>
-              </w:rPr>
-              <w:t>/2</w:t>
-            </w:r>
-          </w:p>
+              <w:t>Armor 3/3/0</w:t>
+            </w:r>
+          </w:p>
+        </w:tc>
+        <w:tc>
+          <w:tcPr>
+            <w:tcW w:w="0" w:type="auto"/>
+            <w:tcBorders>
+              <w:top w:val="single" w:sz="4" w:space="0" w:color="auto"/>
+              <w:left w:val="single" w:sz="4" w:space="0" w:color="auto"/>
+              <w:bottom w:val="single" w:sz="4" w:space="0" w:color="auto"/>
+              <w:right w:val="single" w:sz="4" w:space="0" w:color="auto"/>
+            </w:tcBorders>
+          </w:tcPr>
+          <w:p>
+            <w:pPr>
+              <w:pStyle w:val="ListParagraph"/>
+              <w:numPr>
+                <w:ilvl w:val="0"/>
+                <w:numId w:val="1"/>
+              </w:numPr>
+              <w:spacing w:line="276" w:lineRule="auto"/>
+              <w:rPr>
+                <w:rFonts w:ascii="Abadi" w:hAnsi="Abadi"/>
+                <w:sz w:val="14"/>
+                <w:szCs w:val="14"/>
+              </w:rPr>
+            </w:pPr>
+            <w:r>
+              <w:rPr>
+                <w:rFonts w:ascii="Abadi" w:hAnsi="Abadi"/>
+                <w:sz w:val="14"/>
+                <w:szCs w:val="14"/>
+              </w:rPr>
+              <w:t>Armor</w:t>
+            </w:r>
+            <w:r>
+              <w:rPr>
+                <w:rFonts w:ascii="Abadi" w:hAnsi="Abadi"/>
+                <w:sz w:val="14"/>
+                <w:szCs w:val="14"/>
+              </w:rPr>
+              <w:t xml:space="preserve"> / x3 / </w:t>
+            </w:r>
+            <w:r>
+              <w:rPr>
+                <w:rFonts w:ascii="Abadi" w:hAnsi="Abadi"/>
+                <w:sz w:val="14"/>
+                <w:szCs w:val="14"/>
+              </w:rPr>
+              <w:t>+0B</w:t>
+            </w:r>
+            <w:r>
+              <w:rPr>
+                <w:rFonts w:ascii="Abadi" w:hAnsi="Abadi"/>
+                <w:sz w:val="14"/>
+                <w:szCs w:val="14"/>
+              </w:rPr>
+              <w:t xml:space="preserve"> / </w:t>
+            </w:r>
+            <w:r>
+              <w:rPr>
+                <w:rFonts w:ascii="Abadi" w:hAnsi="Abadi"/>
+                <w:sz w:val="14"/>
+                <w:szCs w:val="14"/>
+              </w:rPr>
+              <w:t>10P</w:t>
+            </w:r>
+          </w:p>
+          <w:p>
+            <w:pPr>
+              <w:pStyle w:val="ListParagraph"/>
+              <w:numPr>
+                <w:ilvl w:val="0"/>
+                <w:numId w:val="1"/>
+              </w:numPr>
+              <w:spacing w:line="276" w:lineRule="auto"/>
+              <w:rPr>
+                <w:rFonts w:ascii="Abadi" w:hAnsi="Abadi"/>
+                <w:sz w:val="14"/>
+                <w:szCs w:val="14"/>
+              </w:rPr>
+            </w:pPr>
+            <w:r>
+              <w:rPr>
+                <w:rFonts w:ascii="Abadi" w:hAnsi="Abadi"/>
+                <w:sz w:val="14"/>
+                <w:szCs w:val="14"/>
+              </w:rPr>
+              <w:t xml:space="preserve">Chaotic – Anyone who hits you takes </w:t>
+            </w:r>
+            <w:proofErr w:type="gramStart"/>
+            <w:r>
+              <w:rPr>
+                <w:rFonts w:ascii="Abadi" w:hAnsi="Abadi"/>
+                <w:sz w:val="14"/>
+                <w:szCs w:val="14"/>
+              </w:rPr>
+              <w:t>Curse(</w:t>
+            </w:r>
+            <w:proofErr w:type="gramEnd"/>
+            <w:r>
+              <w:rPr>
+                <w:rFonts w:ascii="Abadi" w:hAnsi="Abadi"/>
+                <w:sz w:val="14"/>
+                <w:szCs w:val="14"/>
+              </w:rPr>
+              <w:t>3) / x1 / +1B / 20P</w:t>
+            </w:r>
+          </w:p>
+          <w:p>
+            <w:pPr>
+              <w:pStyle w:val="ListParagraph"/>
+              <w:numPr>
+                <w:ilvl w:val="0"/>
+                <w:numId w:val="1"/>
+              </w:numPr>
+              <w:spacing w:line="276" w:lineRule="auto"/>
+              <w:rPr>
+                <w:rFonts w:ascii="Abadi" w:hAnsi="Abadi"/>
+                <w:sz w:val="14"/>
+                <w:szCs w:val="14"/>
+              </w:rPr>
+            </w:pPr>
+            <w:r>
+              <w:rPr>
+                <w:rFonts w:ascii="Abadi" w:hAnsi="Abadi"/>
+                <w:sz w:val="14"/>
+                <w:szCs w:val="14"/>
+              </w:rPr>
+              <w:t>Fortified – Armor 1/1/2 / x1 / +0B / 20P</w:t>
+            </w:r>
+          </w:p>
+          <w:p>
+            <w:pPr>
+              <w:pStyle w:val="ListParagraph"/>
+              <w:numPr>
+                <w:ilvl w:val="0"/>
+                <w:numId w:val="1"/>
+              </w:numPr>
+              <w:spacing w:line="276" w:lineRule="auto"/>
+              <w:rPr>
+                <w:rFonts w:ascii="Abadi" w:hAnsi="Abadi"/>
+                <w:sz w:val="14"/>
+                <w:szCs w:val="14"/>
+              </w:rPr>
+            </w:pPr>
+            <w:r>
+              <w:rPr>
+                <w:rFonts w:ascii="Abadi" w:hAnsi="Abadi"/>
+                <w:sz w:val="14"/>
+                <w:szCs w:val="14"/>
+              </w:rPr>
+              <w:t xml:space="preserve">Infernal – Anyone who hits you takes </w:t>
+            </w:r>
+            <w:proofErr w:type="gramStart"/>
+            <w:r>
+              <w:rPr>
+                <w:rFonts w:ascii="Abadi" w:hAnsi="Abadi"/>
+                <w:sz w:val="14"/>
+                <w:szCs w:val="14"/>
+              </w:rPr>
+              <w:t>Ignite(</w:t>
+            </w:r>
+            <w:proofErr w:type="gramEnd"/>
+            <w:r>
+              <w:rPr>
+                <w:rFonts w:ascii="Abadi" w:hAnsi="Abadi"/>
+                <w:sz w:val="14"/>
+                <w:szCs w:val="14"/>
+              </w:rPr>
+              <w:t>3) / x1 / +1B / 20P</w:t>
+            </w:r>
+          </w:p>
+          <w:p>
+            <w:pPr>
+              <w:pStyle w:val="ListParagraph"/>
+              <w:numPr>
+                <w:ilvl w:val="0"/>
+                <w:numId w:val="1"/>
+              </w:numPr>
+              <w:spacing w:line="276" w:lineRule="auto"/>
+              <w:rPr>
+                <w:rFonts w:ascii="Abadi" w:hAnsi="Abadi"/>
+                <w:sz w:val="14"/>
+                <w:szCs w:val="14"/>
+              </w:rPr>
+            </w:pPr>
+            <w:r>
+              <w:rPr>
+                <w:rFonts w:ascii="Abadi" w:hAnsi="Abadi"/>
+                <w:sz w:val="14"/>
+                <w:szCs w:val="14"/>
+              </w:rPr>
+              <w:t>Proc +1 / x2 / +0B / 10P</w:t>
+            </w:r>
+          </w:p>
+        </w:tc>
+      </w:tr>
+      <w:tr>
+        <w:tc>
+          <w:tcPr>
+            <w:tcW w:w="0" w:type="auto"/>
+            <w:tcBorders>
+              <w:top w:val="single" w:sz="4" w:space="0" w:color="auto"/>
+              <w:left w:val="single" w:sz="4" w:space="0" w:color="auto"/>
+              <w:bottom w:val="single" w:sz="4" w:space="0" w:color="auto"/>
+              <w:right w:val="single" w:sz="4" w:space="0" w:color="auto"/>
+            </w:tcBorders>
+          </w:tcPr>
+          <w:p>
+            <w:pPr>
+              <w:spacing w:line="276" w:lineRule="auto"/>
+              <w:rPr>
+                <w:rFonts w:ascii="Abadi" w:hAnsi="Abadi"/>
+                <w:sz w:val="14"/>
+                <w:szCs w:val="14"/>
+              </w:rPr>
+            </w:pPr>
+            <w:r>
+              <w:rPr>
+                <w:rFonts w:ascii="Abadi" w:hAnsi="Abadi"/>
+                <w:sz w:val="14"/>
+                <w:szCs w:val="14"/>
+              </w:rPr>
+              <w:t>Sulfurous Blood</w:t>
+            </w:r>
+          </w:p>
+        </w:tc>
+        <w:tc>
+          <w:tcPr>
+            <w:tcW w:w="0" w:type="auto"/>
+            <w:tcBorders>
+              <w:top w:val="single" w:sz="4" w:space="0" w:color="auto"/>
+              <w:left w:val="single" w:sz="4" w:space="0" w:color="auto"/>
+              <w:bottom w:val="single" w:sz="4" w:space="0" w:color="auto"/>
+              <w:right w:val="single" w:sz="4" w:space="0" w:color="auto"/>
+            </w:tcBorders>
+          </w:tcPr>
+          <w:p>
+            <w:pPr>
+              <w:spacing w:line="276" w:lineRule="auto"/>
+              <w:rPr>
+                <w:rFonts w:ascii="Abadi" w:hAnsi="Abadi"/>
+                <w:sz w:val="14"/>
+                <w:szCs w:val="14"/>
+              </w:rPr>
+            </w:pPr>
+            <w:r>
+              <w:rPr>
+                <w:rFonts w:ascii="Abadi" w:hAnsi="Abadi"/>
+                <w:sz w:val="14"/>
+                <w:szCs w:val="14"/>
+              </w:rPr>
+              <w:t>A+</w:t>
+            </w:r>
+          </w:p>
+        </w:tc>
+        <w:tc>
+          <w:tcPr>
+            <w:tcW w:w="0" w:type="auto"/>
+            <w:tcBorders>
+              <w:top w:val="single" w:sz="4" w:space="0" w:color="auto"/>
+              <w:left w:val="single" w:sz="4" w:space="0" w:color="auto"/>
+              <w:bottom w:val="single" w:sz="4" w:space="0" w:color="auto"/>
+              <w:right w:val="single" w:sz="4" w:space="0" w:color="auto"/>
+            </w:tcBorders>
+          </w:tcPr>
+          <w:p>
+            <w:pPr>
+              <w:spacing w:line="276" w:lineRule="auto"/>
+              <w:rPr>
+                <w:rFonts w:ascii="Abadi" w:hAnsi="Abadi"/>
+                <w:sz w:val="14"/>
+                <w:szCs w:val="14"/>
+              </w:rPr>
+            </w:pPr>
+            <w:r>
+              <w:rPr>
+                <w:rFonts w:ascii="Abadi" w:hAnsi="Abadi"/>
+                <w:sz w:val="14"/>
+                <w:szCs w:val="14"/>
+              </w:rPr>
+              <w:t>+</w:t>
+            </w:r>
+          </w:p>
+        </w:tc>
+        <w:tc>
+          <w:tcPr>
+            <w:tcW w:w="482" w:type="dxa"/>
+            <w:tcBorders>
+              <w:top w:val="single" w:sz="4" w:space="0" w:color="auto"/>
+              <w:left w:val="single" w:sz="4" w:space="0" w:color="auto"/>
+              <w:bottom w:val="single" w:sz="4" w:space="0" w:color="auto"/>
+              <w:right w:val="single" w:sz="4" w:space="0" w:color="auto"/>
+            </w:tcBorders>
+          </w:tcPr>
+          <w:p>
+            <w:pPr>
+              <w:spacing w:line="276" w:lineRule="auto"/>
+              <w:rPr>
+                <w:rFonts w:ascii="Abadi" w:hAnsi="Abadi"/>
+                <w:sz w:val="14"/>
+                <w:szCs w:val="14"/>
+              </w:rPr>
+            </w:pPr>
+            <w:r>
+              <w:rPr>
+                <w:rFonts w:ascii="Abadi" w:hAnsi="Abadi"/>
+                <w:sz w:val="14"/>
+                <w:szCs w:val="14"/>
+              </w:rPr>
+              <w:t>20</w:t>
+            </w:r>
+          </w:p>
+        </w:tc>
+        <w:tc>
+          <w:tcPr>
+            <w:tcW w:w="450" w:type="dxa"/>
+            <w:tcBorders>
+              <w:top w:val="single" w:sz="4" w:space="0" w:color="auto"/>
+              <w:left w:val="single" w:sz="4" w:space="0" w:color="auto"/>
+              <w:bottom w:val="single" w:sz="4" w:space="0" w:color="auto"/>
+              <w:right w:val="single" w:sz="4" w:space="0" w:color="auto"/>
+            </w:tcBorders>
+          </w:tcPr>
+          <w:p>
+            <w:pPr>
+              <w:spacing w:line="276" w:lineRule="auto"/>
+              <w:rPr>
+                <w:rFonts w:ascii="Abadi" w:hAnsi="Abadi"/>
+                <w:sz w:val="14"/>
+                <w:szCs w:val="14"/>
+              </w:rPr>
+            </w:pPr>
+            <w:r>
+              <w:rPr>
+                <w:rFonts w:ascii="Abadi" w:hAnsi="Abadi"/>
+                <w:sz w:val="14"/>
+                <w:szCs w:val="14"/>
+              </w:rPr>
+              <w:t>--</w:t>
+            </w:r>
+          </w:p>
+        </w:tc>
+        <w:tc>
+          <w:tcPr>
+            <w:tcW w:w="0" w:type="auto"/>
+            <w:tcBorders>
+              <w:top w:val="single" w:sz="4" w:space="0" w:color="auto"/>
+              <w:left w:val="single" w:sz="4" w:space="0" w:color="auto"/>
+              <w:bottom w:val="single" w:sz="4" w:space="0" w:color="auto"/>
+              <w:right w:val="single" w:sz="4" w:space="0" w:color="auto"/>
+            </w:tcBorders>
+          </w:tcPr>
+          <w:p>
+            <w:pPr>
+              <w:spacing w:line="276" w:lineRule="auto"/>
+              <w:rPr>
+                <w:rFonts w:ascii="Abadi" w:hAnsi="Abadi"/>
+                <w:sz w:val="14"/>
+                <w:szCs w:val="14"/>
+              </w:rPr>
+            </w:pPr>
+            <w:r>
+              <w:rPr>
+                <w:rFonts w:ascii="Abadi" w:hAnsi="Abadi"/>
+                <w:sz w:val="14"/>
+                <w:szCs w:val="14"/>
+              </w:rPr>
+              <w:t>--</w:t>
+            </w:r>
+          </w:p>
+        </w:tc>
+        <w:tc>
+          <w:tcPr>
+            <w:tcW w:w="0" w:type="auto"/>
+            <w:tcBorders>
+              <w:top w:val="single" w:sz="4" w:space="0" w:color="auto"/>
+              <w:left w:val="single" w:sz="4" w:space="0" w:color="auto"/>
+              <w:bottom w:val="single" w:sz="4" w:space="0" w:color="auto"/>
+              <w:right w:val="single" w:sz="4" w:space="0" w:color="auto"/>
+            </w:tcBorders>
+          </w:tcPr>
+          <w:p>
+            <w:pPr>
+              <w:spacing w:line="276" w:lineRule="auto"/>
+              <w:jc w:val="both"/>
+              <w:rPr>
+                <w:rFonts w:ascii="Abadi" w:hAnsi="Abadi"/>
+                <w:sz w:val="14"/>
+                <w:szCs w:val="14"/>
+              </w:rPr>
+            </w:pPr>
+            <w:r>
+              <w:rPr>
+                <w:rFonts w:ascii="Abadi" w:hAnsi="Abadi"/>
+                <w:sz w:val="14"/>
+                <w:szCs w:val="14"/>
+              </w:rPr>
+              <w:t>Self</w:t>
+            </w:r>
+          </w:p>
+        </w:tc>
+        <w:tc>
+          <w:tcPr>
+            <w:tcW w:w="0" w:type="auto"/>
+            <w:tcBorders>
+              <w:top w:val="single" w:sz="4" w:space="0" w:color="auto"/>
+              <w:left w:val="single" w:sz="4" w:space="0" w:color="auto"/>
+              <w:bottom w:val="single" w:sz="4" w:space="0" w:color="auto"/>
+              <w:right w:val="single" w:sz="4" w:space="0" w:color="auto"/>
+            </w:tcBorders>
+          </w:tcPr>
+          <w:p>
+            <w:pPr>
+              <w:spacing w:line="276" w:lineRule="auto"/>
+              <w:rPr>
+                <w:rFonts w:ascii="Abadi" w:hAnsi="Abadi"/>
+                <w:sz w:val="14"/>
+                <w:szCs w:val="14"/>
+              </w:rPr>
+            </w:pPr>
+            <w:r>
+              <w:rPr>
+                <w:rFonts w:ascii="Abadi" w:hAnsi="Abadi"/>
+                <w:sz w:val="14"/>
+                <w:szCs w:val="14"/>
+              </w:rPr>
+              <w:t>1</w:t>
+            </w:r>
+          </w:p>
+        </w:tc>
+        <w:tc>
+          <w:tcPr>
+            <w:tcW w:w="0" w:type="auto"/>
+            <w:tcBorders>
+              <w:top w:val="single" w:sz="4" w:space="0" w:color="auto"/>
+              <w:left w:val="single" w:sz="4" w:space="0" w:color="auto"/>
+              <w:bottom w:val="single" w:sz="4" w:space="0" w:color="auto"/>
+              <w:right w:val="single" w:sz="4" w:space="0" w:color="auto"/>
+            </w:tcBorders>
+          </w:tcPr>
           <w:p>
             <w:pPr>
               <w:numPr>
@@ -3486,7 +4608,25 @@
                 <w:sz w:val="14"/>
                 <w:szCs w:val="14"/>
               </w:rPr>
-              <w:t>+1 Mental Saves</w:t>
+              <w:t xml:space="preserve">Adds </w:t>
+            </w:r>
+            <w:proofErr w:type="gramStart"/>
+            <w:r>
+              <w:rPr>
+                <w:rFonts w:ascii="Abadi" w:hAnsi="Abadi"/>
+                <w:sz w:val="14"/>
+                <w:szCs w:val="14"/>
+              </w:rPr>
+              <w:t>Ignite(</w:t>
+            </w:r>
+            <w:proofErr w:type="gramEnd"/>
+            <w:r>
+              <w:rPr>
+                <w:rFonts w:ascii="Abadi" w:hAnsi="Abadi"/>
+                <w:sz w:val="14"/>
+                <w:szCs w:val="14"/>
+              </w:rPr>
+              <w:t>3) to attacks</w:t>
             </w:r>
           </w:p>
         </w:tc>
@@ -3520,23 +4660,7 @@
                 <w:sz w:val="14"/>
                 <w:szCs w:val="14"/>
               </w:rPr>
-              <w:t>Armor</w:t>
-            </w:r>
-            <w:r>
-              <w:rPr>
-                <w:rFonts w:ascii="Abadi" w:hAnsi="Abadi"/>
-                <w:sz w:val="14"/>
-                <w:szCs w:val="14"/>
-              </w:rPr>
-              <w:t xml:space="preserve"> / x3 / -- / </w:t>
-            </w:r>
-            <w:r>
-              <w:rPr>
-                <w:rFonts w:ascii="Abadi" w:hAnsi="Abadi"/>
-                <w:sz w:val="14"/>
-                <w:szCs w:val="14"/>
-              </w:rPr>
-              <w:t>10P</w:t>
+              <w:t>None</w:t>
             </w:r>
           </w:p>
         </w:tc>
@@ -3567,65 +4691,65 @@
                 <w:sz w:val="14"/>
                 <w:szCs w:val="14"/>
               </w:rPr>
-              <w:t>Sulfurous Blood</w:t>
-            </w:r>
-          </w:p>
-        </w:tc>
-        <w:tc>
-          <w:tcPr>
-            <w:tcW w:w="0" w:type="auto"/>
-            <w:tcBorders>
-              <w:top w:val="single" w:sz="4" w:space="0" w:color="auto"/>
-              <w:left w:val="single" w:sz="4" w:space="0" w:color="auto"/>
-              <w:bottom w:val="single" w:sz="4" w:space="0" w:color="auto"/>
-              <w:right w:val="single" w:sz="4" w:space="0" w:color="auto"/>
-            </w:tcBorders>
-          </w:tcPr>
-          <w:p>
-            <w:pPr>
-              <w:spacing w:line="276" w:lineRule="auto"/>
-              <w:rPr>
-                <w:rFonts w:ascii="Abadi" w:hAnsi="Abadi"/>
-                <w:sz w:val="14"/>
-                <w:szCs w:val="14"/>
-              </w:rPr>
-            </w:pPr>
-            <w:r>
-              <w:rPr>
-                <w:rFonts w:ascii="Abadi" w:hAnsi="Abadi"/>
-                <w:sz w:val="14"/>
-                <w:szCs w:val="14"/>
-              </w:rPr>
-              <w:t>A+</w:t>
-            </w:r>
-          </w:p>
-        </w:tc>
-        <w:tc>
-          <w:tcPr>
-            <w:tcW w:w="0" w:type="auto"/>
-            <w:tcBorders>
-              <w:top w:val="single" w:sz="4" w:space="0" w:color="auto"/>
-              <w:left w:val="single" w:sz="4" w:space="0" w:color="auto"/>
-              <w:bottom w:val="single" w:sz="4" w:space="0" w:color="auto"/>
-              <w:right w:val="single" w:sz="4" w:space="0" w:color="auto"/>
-            </w:tcBorders>
-          </w:tcPr>
-          <w:p>
-            <w:pPr>
-              <w:spacing w:line="276" w:lineRule="auto"/>
-              <w:rPr>
-                <w:rFonts w:ascii="Abadi" w:hAnsi="Abadi"/>
-                <w:sz w:val="14"/>
-                <w:szCs w:val="14"/>
-              </w:rPr>
-            </w:pPr>
-            <w:r>
-              <w:rPr>
-                <w:rFonts w:ascii="Abadi" w:hAnsi="Abadi"/>
-                <w:sz w:val="14"/>
-                <w:szCs w:val="14"/>
-              </w:rPr>
-              <w:t>+</w:t>
+              <w:t>Stealthy</w:t>
+            </w:r>
+          </w:p>
+        </w:tc>
+        <w:tc>
+          <w:tcPr>
+            <w:tcW w:w="0" w:type="auto"/>
+            <w:tcBorders>
+              <w:top w:val="single" w:sz="4" w:space="0" w:color="auto"/>
+              <w:left w:val="single" w:sz="4" w:space="0" w:color="auto"/>
+              <w:bottom w:val="single" w:sz="4" w:space="0" w:color="auto"/>
+              <w:right w:val="single" w:sz="4" w:space="0" w:color="auto"/>
+            </w:tcBorders>
+          </w:tcPr>
+          <w:p>
+            <w:pPr>
+              <w:spacing w:line="276" w:lineRule="auto"/>
+              <w:rPr>
+                <w:rFonts w:ascii="Abadi" w:hAnsi="Abadi"/>
+                <w:sz w:val="14"/>
+                <w:szCs w:val="14"/>
+              </w:rPr>
+            </w:pPr>
+            <w:r>
+              <w:rPr>
+                <w:rFonts w:ascii="Abadi" w:hAnsi="Abadi"/>
+                <w:sz w:val="14"/>
+                <w:szCs w:val="14"/>
+              </w:rPr>
+              <w:t>T</w:t>
+            </w:r>
+          </w:p>
+        </w:tc>
+        <w:tc>
+          <w:tcPr>
+            <w:tcW w:w="0" w:type="auto"/>
+            <w:tcBorders>
+              <w:top w:val="single" w:sz="4" w:space="0" w:color="auto"/>
+              <w:left w:val="single" w:sz="4" w:space="0" w:color="auto"/>
+              <w:bottom w:val="single" w:sz="4" w:space="0" w:color="auto"/>
+              <w:right w:val="single" w:sz="4" w:space="0" w:color="auto"/>
+            </w:tcBorders>
+          </w:tcPr>
+          <w:p>
+            <w:pPr>
+              <w:spacing w:line="276" w:lineRule="auto"/>
+              <w:rPr>
+                <w:rFonts w:ascii="Abadi" w:hAnsi="Abadi"/>
+                <w:sz w:val="14"/>
+                <w:szCs w:val="14"/>
+              </w:rPr>
+            </w:pPr>
+            <w:r>
+              <w:rPr>
+                <w:rFonts w:ascii="Abadi" w:hAnsi="Abadi"/>
+                <w:sz w:val="14"/>
+                <w:szCs w:val="14"/>
+              </w:rPr>
+              <w:t>N</w:t>
             </w:r>
           </w:p>
         </w:tc>
@@ -3654,7 +4778,7 @@
                 <w:sz w:val="14"/>
                 <w:szCs w:val="14"/>
               </w:rPr>
-              <w:t>20</w:t>
+              <w:t>10</w:t>
             </w:r>
           </w:p>
         </w:tc>
@@ -3765,14 +4889,6 @@
                 <w:szCs w:val="14"/>
               </w:rPr>
             </w:pPr>
-            <w:r>
-              <w:rPr>
-                <w:rFonts w:ascii="Abadi" w:hAnsi="Abadi"/>
-                <w:sz w:val="14"/>
-                <w:szCs w:val="14"/>
-              </w:rPr>
-              <w:t>1</w:t>
-            </w:r>
           </w:p>
         </w:tc>
         <w:tc>
@@ -3804,25 +4920,7 @@
                 <w:sz w:val="14"/>
                 <w:szCs w:val="14"/>
               </w:rPr>
-              <w:t xml:space="preserve">Adds </w:t>
-            </w:r>
-            <w:proofErr w:type="gramStart"/>
-            <w:r>
-              <w:rPr>
-                <w:rFonts w:ascii="Abadi" w:hAnsi="Abadi"/>
-                <w:sz w:val="14"/>
-                <w:szCs w:val="14"/>
-              </w:rPr>
-              <w:t>Ignite(</w:t>
-            </w:r>
-            <w:proofErr w:type="gramEnd"/>
-            <w:r>
-              <w:rPr>
-                <w:rFonts w:ascii="Abadi" w:hAnsi="Abadi"/>
-                <w:sz w:val="14"/>
-                <w:szCs w:val="14"/>
-              </w:rPr>
-              <w:t>3) to attacks</w:t>
+              <w:t>You get a +4 to all sneak checks</w:t>
             </w:r>
           </w:p>
         </w:tc>
@@ -3887,65 +4985,65 @@
                 <w:sz w:val="14"/>
                 <w:szCs w:val="14"/>
               </w:rPr>
-              <w:t>True Form</w:t>
-            </w:r>
-          </w:p>
-        </w:tc>
-        <w:tc>
-          <w:tcPr>
-            <w:tcW w:w="0" w:type="auto"/>
-            <w:tcBorders>
-              <w:top w:val="single" w:sz="4" w:space="0" w:color="auto"/>
-              <w:left w:val="single" w:sz="4" w:space="0" w:color="auto"/>
-              <w:bottom w:val="single" w:sz="4" w:space="0" w:color="auto"/>
-              <w:right w:val="single" w:sz="4" w:space="0" w:color="auto"/>
-            </w:tcBorders>
-          </w:tcPr>
-          <w:p>
-            <w:pPr>
-              <w:spacing w:line="276" w:lineRule="auto"/>
-              <w:rPr>
-                <w:rFonts w:ascii="Abadi" w:hAnsi="Abadi"/>
-                <w:sz w:val="14"/>
-                <w:szCs w:val="14"/>
-              </w:rPr>
-            </w:pPr>
-            <w:r>
-              <w:rPr>
-                <w:rFonts w:ascii="Abadi" w:hAnsi="Abadi"/>
-                <w:sz w:val="14"/>
-                <w:szCs w:val="14"/>
-              </w:rPr>
-              <w:t>B</w:t>
-            </w:r>
-          </w:p>
-        </w:tc>
-        <w:tc>
-          <w:tcPr>
-            <w:tcW w:w="0" w:type="auto"/>
-            <w:tcBorders>
-              <w:top w:val="single" w:sz="4" w:space="0" w:color="auto"/>
-              <w:left w:val="single" w:sz="4" w:space="0" w:color="auto"/>
-              <w:bottom w:val="single" w:sz="4" w:space="0" w:color="auto"/>
-              <w:right w:val="single" w:sz="4" w:space="0" w:color="auto"/>
-            </w:tcBorders>
-          </w:tcPr>
-          <w:p>
-            <w:pPr>
-              <w:spacing w:line="276" w:lineRule="auto"/>
-              <w:rPr>
-                <w:rFonts w:ascii="Abadi" w:hAnsi="Abadi"/>
-                <w:sz w:val="14"/>
-                <w:szCs w:val="14"/>
-              </w:rPr>
-            </w:pPr>
-            <w:r>
-              <w:rPr>
-                <w:rFonts w:ascii="Abadi" w:hAnsi="Abadi"/>
-                <w:sz w:val="14"/>
-                <w:szCs w:val="14"/>
-              </w:rPr>
-              <w:t>T</w:t>
+              <w:t>Strong Jaw</w:t>
+            </w:r>
+          </w:p>
+        </w:tc>
+        <w:tc>
+          <w:tcPr>
+            <w:tcW w:w="0" w:type="auto"/>
+            <w:tcBorders>
+              <w:top w:val="single" w:sz="4" w:space="0" w:color="auto"/>
+              <w:left w:val="single" w:sz="4" w:space="0" w:color="auto"/>
+              <w:bottom w:val="single" w:sz="4" w:space="0" w:color="auto"/>
+              <w:right w:val="single" w:sz="4" w:space="0" w:color="auto"/>
+            </w:tcBorders>
+          </w:tcPr>
+          <w:p>
+            <w:pPr>
+              <w:spacing w:line="276" w:lineRule="auto"/>
+              <w:rPr>
+                <w:rFonts w:ascii="Abadi" w:hAnsi="Abadi"/>
+                <w:sz w:val="14"/>
+                <w:szCs w:val="14"/>
+              </w:rPr>
+            </w:pPr>
+            <w:r>
+              <w:rPr>
+                <w:rFonts w:ascii="Abadi" w:hAnsi="Abadi"/>
+                <w:sz w:val="14"/>
+                <w:szCs w:val="14"/>
+              </w:rPr>
+              <w:t>V</w:t>
+            </w:r>
+          </w:p>
+        </w:tc>
+        <w:tc>
+          <w:tcPr>
+            <w:tcW w:w="0" w:type="auto"/>
+            <w:tcBorders>
+              <w:top w:val="single" w:sz="4" w:space="0" w:color="auto"/>
+              <w:left w:val="single" w:sz="4" w:space="0" w:color="auto"/>
+              <w:bottom w:val="single" w:sz="4" w:space="0" w:color="auto"/>
+              <w:right w:val="single" w:sz="4" w:space="0" w:color="auto"/>
+            </w:tcBorders>
+          </w:tcPr>
+          <w:p>
+            <w:pPr>
+              <w:spacing w:line="276" w:lineRule="auto"/>
+              <w:rPr>
+                <w:rFonts w:ascii="Abadi" w:hAnsi="Abadi"/>
+                <w:sz w:val="14"/>
+                <w:szCs w:val="14"/>
+              </w:rPr>
+            </w:pPr>
+            <w:r>
+              <w:rPr>
+                <w:rFonts w:ascii="Abadi" w:hAnsi="Abadi"/>
+                <w:sz w:val="14"/>
+                <w:szCs w:val="14"/>
+              </w:rPr>
+              <w:t>C</w:t>
             </w:r>
           </w:p>
         </w:tc>
@@ -3974,7 +5072,7 @@
                 <w:sz w:val="14"/>
                 <w:szCs w:val="14"/>
               </w:rPr>
-              <w:t>30</w:t>
+              <w:t>20</w:t>
             </w:r>
           </w:p>
         </w:tc>
@@ -4062,36 +5160,36 @@
                 <w:sz w:val="14"/>
                 <w:szCs w:val="14"/>
               </w:rPr>
-              <w:t>Self</w:t>
-            </w:r>
-          </w:p>
-        </w:tc>
-        <w:tc>
-          <w:tcPr>
-            <w:tcW w:w="0" w:type="auto"/>
-            <w:tcBorders>
-              <w:top w:val="single" w:sz="4" w:space="0" w:color="auto"/>
-              <w:left w:val="single" w:sz="4" w:space="0" w:color="auto"/>
-              <w:bottom w:val="single" w:sz="4" w:space="0" w:color="auto"/>
-              <w:right w:val="single" w:sz="4" w:space="0" w:color="auto"/>
-            </w:tcBorders>
-          </w:tcPr>
-          <w:p>
-            <w:pPr>
-              <w:spacing w:line="276" w:lineRule="auto"/>
-              <w:rPr>
-                <w:rFonts w:ascii="Abadi" w:hAnsi="Abadi"/>
-                <w:sz w:val="14"/>
-                <w:szCs w:val="14"/>
-              </w:rPr>
-            </w:pPr>
-            <w:r>
-              <w:rPr>
-                <w:rFonts w:ascii="Abadi" w:hAnsi="Abadi"/>
-                <w:sz w:val="14"/>
-                <w:szCs w:val="14"/>
-              </w:rPr>
-              <w:t>M2</w:t>
+              <w:t>--</w:t>
+            </w:r>
+          </w:p>
+        </w:tc>
+        <w:tc>
+          <w:tcPr>
+            <w:tcW w:w="0" w:type="auto"/>
+            <w:tcBorders>
+              <w:top w:val="single" w:sz="4" w:space="0" w:color="auto"/>
+              <w:left w:val="single" w:sz="4" w:space="0" w:color="auto"/>
+              <w:bottom w:val="single" w:sz="4" w:space="0" w:color="auto"/>
+              <w:right w:val="single" w:sz="4" w:space="0" w:color="auto"/>
+            </w:tcBorders>
+          </w:tcPr>
+          <w:p>
+            <w:pPr>
+              <w:spacing w:line="276" w:lineRule="auto"/>
+              <w:rPr>
+                <w:rFonts w:ascii="Abadi" w:hAnsi="Abadi"/>
+                <w:sz w:val="14"/>
+                <w:szCs w:val="14"/>
+              </w:rPr>
+            </w:pPr>
+            <w:r>
+              <w:rPr>
+                <w:rFonts w:ascii="Abadi" w:hAnsi="Abadi"/>
+                <w:sz w:val="14"/>
+                <w:szCs w:val="14"/>
+              </w:rPr>
+              <w:t>E</w:t>
             </w:r>
           </w:p>
         </w:tc>
@@ -4124,9 +5222,290 @@
                 <w:sz w:val="14"/>
                 <w:szCs w:val="14"/>
               </w:rPr>
-              <w:t>Transform into greater demon</w:t>
-            </w:r>
-          </w:p>
+              <w:t>Once per combat, when hit by an attack (but before damage is rolled), you can spend one energy to ignore the effects of that attack</w:t>
+            </w:r>
+          </w:p>
+        </w:tc>
+        <w:tc>
+          <w:tcPr>
+            <w:tcW w:w="0" w:type="auto"/>
+            <w:tcBorders>
+              <w:top w:val="single" w:sz="4" w:space="0" w:color="auto"/>
+              <w:left w:val="single" w:sz="4" w:space="0" w:color="auto"/>
+              <w:bottom w:val="single" w:sz="4" w:space="0" w:color="auto"/>
+              <w:right w:val="single" w:sz="4" w:space="0" w:color="auto"/>
+            </w:tcBorders>
+          </w:tcPr>
+          <w:p>
+            <w:pPr>
+              <w:pStyle w:val="ListParagraph"/>
+              <w:numPr>
+                <w:ilvl w:val="0"/>
+                <w:numId w:val="1"/>
+              </w:numPr>
+              <w:spacing w:line="276" w:lineRule="auto"/>
+              <w:rPr>
+                <w:rFonts w:ascii="Abadi" w:hAnsi="Abadi"/>
+                <w:sz w:val="14"/>
+                <w:szCs w:val="14"/>
+              </w:rPr>
+            </w:pPr>
+            <w:r>
+              <w:rPr>
+                <w:rFonts w:ascii="Abadi" w:hAnsi="Abadi"/>
+                <w:sz w:val="14"/>
+                <w:szCs w:val="14"/>
+              </w:rPr>
+              <w:t>None</w:t>
+            </w:r>
+          </w:p>
+        </w:tc>
+      </w:tr>
+      <w:tr>
+        <w:tc>
+          <w:tcPr>
+            <w:tcW w:w="0" w:type="auto"/>
+            <w:tcBorders>
+              <w:top w:val="single" w:sz="4" w:space="0" w:color="auto"/>
+              <w:left w:val="single" w:sz="4" w:space="0" w:color="auto"/>
+              <w:bottom w:val="single" w:sz="4" w:space="0" w:color="auto"/>
+              <w:right w:val="single" w:sz="4" w:space="0" w:color="auto"/>
+            </w:tcBorders>
+          </w:tcPr>
+          <w:p>
+            <w:pPr>
+              <w:spacing w:line="276" w:lineRule="auto"/>
+              <w:rPr>
+                <w:rFonts w:ascii="Abadi" w:hAnsi="Abadi"/>
+                <w:sz w:val="14"/>
+                <w:szCs w:val="14"/>
+              </w:rPr>
+            </w:pPr>
+            <w:bookmarkStart w:id="0" w:name="_GoBack" w:colFirst="0" w:colLast="0"/>
+            <w:r>
+              <w:rPr>
+                <w:rFonts w:ascii="Abadi" w:hAnsi="Abadi"/>
+                <w:sz w:val="14"/>
+                <w:szCs w:val="14"/>
+              </w:rPr>
+              <w:t>Tank</w:t>
+            </w:r>
+          </w:p>
+        </w:tc>
+        <w:tc>
+          <w:tcPr>
+            <w:tcW w:w="0" w:type="auto"/>
+            <w:tcBorders>
+              <w:top w:val="single" w:sz="4" w:space="0" w:color="auto"/>
+              <w:left w:val="single" w:sz="4" w:space="0" w:color="auto"/>
+              <w:bottom w:val="single" w:sz="4" w:space="0" w:color="auto"/>
+              <w:right w:val="single" w:sz="4" w:space="0" w:color="auto"/>
+            </w:tcBorders>
+          </w:tcPr>
+          <w:p>
+            <w:pPr>
+              <w:spacing w:line="276" w:lineRule="auto"/>
+              <w:rPr>
+                <w:rFonts w:ascii="Abadi" w:hAnsi="Abadi"/>
+                <w:sz w:val="14"/>
+                <w:szCs w:val="14"/>
+              </w:rPr>
+            </w:pPr>
+            <w:r>
+              <w:rPr>
+                <w:rFonts w:ascii="Abadi" w:hAnsi="Abadi"/>
+                <w:sz w:val="14"/>
+                <w:szCs w:val="14"/>
+              </w:rPr>
+              <w:t>T</w:t>
+            </w:r>
+          </w:p>
+        </w:tc>
+        <w:tc>
+          <w:tcPr>
+            <w:tcW w:w="0" w:type="auto"/>
+            <w:tcBorders>
+              <w:top w:val="single" w:sz="4" w:space="0" w:color="auto"/>
+              <w:left w:val="single" w:sz="4" w:space="0" w:color="auto"/>
+              <w:bottom w:val="single" w:sz="4" w:space="0" w:color="auto"/>
+              <w:right w:val="single" w:sz="4" w:space="0" w:color="auto"/>
+            </w:tcBorders>
+          </w:tcPr>
+          <w:p>
+            <w:pPr>
+              <w:spacing w:line="276" w:lineRule="auto"/>
+              <w:rPr>
+                <w:rFonts w:ascii="Abadi" w:hAnsi="Abadi"/>
+                <w:sz w:val="14"/>
+                <w:szCs w:val="14"/>
+              </w:rPr>
+            </w:pPr>
+            <w:r>
+              <w:rPr>
+                <w:rFonts w:ascii="Abadi" w:hAnsi="Abadi"/>
+                <w:sz w:val="14"/>
+                <w:szCs w:val="14"/>
+              </w:rPr>
+              <w:t>N</w:t>
+            </w:r>
+          </w:p>
+        </w:tc>
+        <w:tc>
+          <w:tcPr>
+            <w:tcW w:w="482" w:type="dxa"/>
+            <w:tcBorders>
+              <w:top w:val="single" w:sz="4" w:space="0" w:color="auto"/>
+              <w:left w:val="single" w:sz="4" w:space="0" w:color="auto"/>
+              <w:bottom w:val="single" w:sz="4" w:space="0" w:color="auto"/>
+              <w:right w:val="single" w:sz="4" w:space="0" w:color="auto"/>
+            </w:tcBorders>
+          </w:tcPr>
+          <w:p>
+            <w:pPr>
+              <w:spacing w:line="276" w:lineRule="auto"/>
+              <w:rPr>
+                <w:rFonts w:ascii="Abadi" w:hAnsi="Abadi"/>
+                <w:sz w:val="14"/>
+                <w:szCs w:val="14"/>
+              </w:rPr>
+            </w:pPr>
+            <w:r>
+              <w:rPr>
+                <w:rFonts w:ascii="Abadi" w:hAnsi="Abadi"/>
+                <w:sz w:val="14"/>
+                <w:szCs w:val="14"/>
+              </w:rPr>
+              <w:t>20</w:t>
+            </w:r>
+          </w:p>
+        </w:tc>
+        <w:tc>
+          <w:tcPr>
+            <w:tcW w:w="450" w:type="dxa"/>
+            <w:tcBorders>
+              <w:top w:val="single" w:sz="4" w:space="0" w:color="auto"/>
+              <w:left w:val="single" w:sz="4" w:space="0" w:color="auto"/>
+              <w:bottom w:val="single" w:sz="4" w:space="0" w:color="auto"/>
+              <w:right w:val="single" w:sz="4" w:space="0" w:color="auto"/>
+            </w:tcBorders>
+          </w:tcPr>
+          <w:p>
+            <w:pPr>
+              <w:spacing w:line="276" w:lineRule="auto"/>
+              <w:rPr>
+                <w:rFonts w:ascii="Abadi" w:hAnsi="Abadi"/>
+                <w:sz w:val="14"/>
+                <w:szCs w:val="14"/>
+              </w:rPr>
+            </w:pPr>
+            <w:r>
+              <w:rPr>
+                <w:rFonts w:ascii="Abadi" w:hAnsi="Abadi"/>
+                <w:sz w:val="14"/>
+                <w:szCs w:val="14"/>
+              </w:rPr>
+              <w:t>--</w:t>
+            </w:r>
+          </w:p>
+        </w:tc>
+        <w:tc>
+          <w:tcPr>
+            <w:tcW w:w="0" w:type="auto"/>
+            <w:tcBorders>
+              <w:top w:val="single" w:sz="4" w:space="0" w:color="auto"/>
+              <w:left w:val="single" w:sz="4" w:space="0" w:color="auto"/>
+              <w:bottom w:val="single" w:sz="4" w:space="0" w:color="auto"/>
+              <w:right w:val="single" w:sz="4" w:space="0" w:color="auto"/>
+            </w:tcBorders>
+          </w:tcPr>
+          <w:p>
+            <w:pPr>
+              <w:spacing w:line="276" w:lineRule="auto"/>
+              <w:rPr>
+                <w:rFonts w:ascii="Abadi" w:hAnsi="Abadi"/>
+                <w:sz w:val="14"/>
+                <w:szCs w:val="14"/>
+              </w:rPr>
+            </w:pPr>
+            <w:r>
+              <w:rPr>
+                <w:rFonts w:ascii="Abadi" w:hAnsi="Abadi"/>
+                <w:sz w:val="14"/>
+                <w:szCs w:val="14"/>
+              </w:rPr>
+              <w:t>--</w:t>
+            </w:r>
+          </w:p>
+        </w:tc>
+        <w:tc>
+          <w:tcPr>
+            <w:tcW w:w="0" w:type="auto"/>
+            <w:tcBorders>
+              <w:top w:val="single" w:sz="4" w:space="0" w:color="auto"/>
+              <w:left w:val="single" w:sz="4" w:space="0" w:color="auto"/>
+              <w:bottom w:val="single" w:sz="4" w:space="0" w:color="auto"/>
+              <w:right w:val="single" w:sz="4" w:space="0" w:color="auto"/>
+            </w:tcBorders>
+          </w:tcPr>
+          <w:p>
+            <w:pPr>
+              <w:spacing w:line="276" w:lineRule="auto"/>
+              <w:jc w:val="both"/>
+              <w:rPr>
+                <w:rFonts w:ascii="Abadi" w:hAnsi="Abadi"/>
+                <w:sz w:val="14"/>
+                <w:szCs w:val="14"/>
+              </w:rPr>
+            </w:pPr>
+            <w:r>
+              <w:rPr>
+                <w:rFonts w:ascii="Abadi" w:hAnsi="Abadi"/>
+                <w:sz w:val="14"/>
+                <w:szCs w:val="14"/>
+              </w:rPr>
+              <w:t>Self</w:t>
+            </w:r>
+          </w:p>
+        </w:tc>
+        <w:tc>
+          <w:tcPr>
+            <w:tcW w:w="0" w:type="auto"/>
+            <w:tcBorders>
+              <w:top w:val="single" w:sz="4" w:space="0" w:color="auto"/>
+              <w:left w:val="single" w:sz="4" w:space="0" w:color="auto"/>
+              <w:bottom w:val="single" w:sz="4" w:space="0" w:color="auto"/>
+              <w:right w:val="single" w:sz="4" w:space="0" w:color="auto"/>
+            </w:tcBorders>
+          </w:tcPr>
+          <w:p>
+            <w:pPr>
+              <w:spacing w:line="276" w:lineRule="auto"/>
+              <w:rPr>
+                <w:rFonts w:ascii="Abadi" w:hAnsi="Abadi"/>
+                <w:sz w:val="14"/>
+                <w:szCs w:val="14"/>
+              </w:rPr>
+            </w:pPr>
+            <w:r>
+              <w:rPr>
+                <w:rFonts w:ascii="Abadi" w:hAnsi="Abadi"/>
+                <w:sz w:val="14"/>
+                <w:szCs w:val="14"/>
+              </w:rPr>
+              <w:t>0</w:t>
+            </w:r>
+          </w:p>
+        </w:tc>
+        <w:tc>
+          <w:tcPr>
+            <w:tcW w:w="0" w:type="auto"/>
+            <w:tcBorders>
+              <w:top w:val="single" w:sz="4" w:space="0" w:color="auto"/>
+              <w:left w:val="single" w:sz="4" w:space="0" w:color="auto"/>
+              <w:bottom w:val="single" w:sz="4" w:space="0" w:color="auto"/>
+              <w:right w:val="single" w:sz="4" w:space="0" w:color="auto"/>
+            </w:tcBorders>
+          </w:tcPr>
           <w:p>
             <w:pPr>
               <w:numPr>
@@ -4146,27 +5525,290 @@
                 <w:sz w:val="14"/>
                 <w:szCs w:val="14"/>
               </w:rPr>
-              <w:t xml:space="preserve">Melee gains </w:t>
-            </w:r>
-            <w:proofErr w:type="gramStart"/>
-            <w:r>
-              <w:rPr>
-                <w:rFonts w:ascii="Abadi" w:hAnsi="Abadi"/>
-                <w:sz w:val="14"/>
-                <w:szCs w:val="14"/>
-              </w:rPr>
-              <w:t>Reach(</w:t>
-            </w:r>
-            <w:proofErr w:type="gramEnd"/>
-            <w:r>
-              <w:rPr>
-                <w:rFonts w:ascii="Abadi" w:hAnsi="Abadi"/>
-                <w:sz w:val="14"/>
-                <w:szCs w:val="14"/>
-              </w:rPr>
-              <w:t>3)</w:t>
-            </w:r>
-          </w:p>
+              <w:t>Hit Points +4</w:t>
+            </w:r>
+          </w:p>
+        </w:tc>
+        <w:tc>
+          <w:tcPr>
+            <w:tcW w:w="0" w:type="auto"/>
+            <w:tcBorders>
+              <w:top w:val="single" w:sz="4" w:space="0" w:color="auto"/>
+              <w:left w:val="single" w:sz="4" w:space="0" w:color="auto"/>
+              <w:bottom w:val="single" w:sz="4" w:space="0" w:color="auto"/>
+              <w:right w:val="single" w:sz="4" w:space="0" w:color="auto"/>
+            </w:tcBorders>
+          </w:tcPr>
+          <w:p>
+            <w:pPr>
+              <w:pStyle w:val="ListParagraph"/>
+              <w:numPr>
+                <w:ilvl w:val="0"/>
+                <w:numId w:val="1"/>
+              </w:numPr>
+              <w:spacing w:line="276" w:lineRule="auto"/>
+              <w:rPr>
+                <w:rFonts w:ascii="Abadi" w:hAnsi="Abadi"/>
+                <w:sz w:val="14"/>
+                <w:szCs w:val="14"/>
+              </w:rPr>
+            </w:pPr>
+            <w:r>
+              <w:rPr>
+                <w:rFonts w:ascii="Abadi" w:hAnsi="Abadi"/>
+                <w:sz w:val="14"/>
+                <w:szCs w:val="14"/>
+              </w:rPr>
+              <w:t>More Hits – Hits +4 / x3 / +0B / 20P</w:t>
+            </w:r>
+          </w:p>
+        </w:tc>
+      </w:tr>
+      <w:bookmarkEnd w:id="0"/>
+      <w:tr>
+        <w:tc>
+          <w:tcPr>
+            <w:tcW w:w="0" w:type="auto"/>
+            <w:tcBorders>
+              <w:top w:val="single" w:sz="4" w:space="0" w:color="auto"/>
+              <w:left w:val="single" w:sz="4" w:space="0" w:color="auto"/>
+              <w:bottom w:val="single" w:sz="4" w:space="0" w:color="auto"/>
+              <w:right w:val="single" w:sz="4" w:space="0" w:color="auto"/>
+            </w:tcBorders>
+          </w:tcPr>
+          <w:p>
+            <w:pPr>
+              <w:spacing w:line="276" w:lineRule="auto"/>
+              <w:rPr>
+                <w:rFonts w:ascii="Abadi" w:hAnsi="Abadi"/>
+                <w:sz w:val="14"/>
+                <w:szCs w:val="14"/>
+              </w:rPr>
+            </w:pPr>
+            <w:r>
+              <w:rPr>
+                <w:rFonts w:ascii="Abadi" w:hAnsi="Abadi"/>
+                <w:sz w:val="14"/>
+                <w:szCs w:val="14"/>
+              </w:rPr>
+              <w:t>True Form</w:t>
+            </w:r>
+          </w:p>
+        </w:tc>
+        <w:tc>
+          <w:tcPr>
+            <w:tcW w:w="0" w:type="auto"/>
+            <w:tcBorders>
+              <w:top w:val="single" w:sz="4" w:space="0" w:color="auto"/>
+              <w:left w:val="single" w:sz="4" w:space="0" w:color="auto"/>
+              <w:bottom w:val="single" w:sz="4" w:space="0" w:color="auto"/>
+              <w:right w:val="single" w:sz="4" w:space="0" w:color="auto"/>
+            </w:tcBorders>
+          </w:tcPr>
+          <w:p>
+            <w:pPr>
+              <w:spacing w:line="276" w:lineRule="auto"/>
+              <w:rPr>
+                <w:rFonts w:ascii="Abadi" w:hAnsi="Abadi"/>
+                <w:sz w:val="14"/>
+                <w:szCs w:val="14"/>
+              </w:rPr>
+            </w:pPr>
+            <w:r>
+              <w:rPr>
+                <w:rFonts w:ascii="Abadi" w:hAnsi="Abadi"/>
+                <w:sz w:val="14"/>
+                <w:szCs w:val="14"/>
+              </w:rPr>
+              <w:t>B</w:t>
+            </w:r>
+          </w:p>
+        </w:tc>
+        <w:tc>
+          <w:tcPr>
+            <w:tcW w:w="0" w:type="auto"/>
+            <w:tcBorders>
+              <w:top w:val="single" w:sz="4" w:space="0" w:color="auto"/>
+              <w:left w:val="single" w:sz="4" w:space="0" w:color="auto"/>
+              <w:bottom w:val="single" w:sz="4" w:space="0" w:color="auto"/>
+              <w:right w:val="single" w:sz="4" w:space="0" w:color="auto"/>
+            </w:tcBorders>
+          </w:tcPr>
+          <w:p>
+            <w:pPr>
+              <w:spacing w:line="276" w:lineRule="auto"/>
+              <w:rPr>
+                <w:rFonts w:ascii="Abadi" w:hAnsi="Abadi"/>
+                <w:sz w:val="14"/>
+                <w:szCs w:val="14"/>
+              </w:rPr>
+            </w:pPr>
+            <w:r>
+              <w:rPr>
+                <w:rFonts w:ascii="Abadi" w:hAnsi="Abadi"/>
+                <w:sz w:val="14"/>
+                <w:szCs w:val="14"/>
+              </w:rPr>
+              <w:t>T</w:t>
+            </w:r>
+          </w:p>
+        </w:tc>
+        <w:tc>
+          <w:tcPr>
+            <w:tcW w:w="482" w:type="dxa"/>
+            <w:tcBorders>
+              <w:top w:val="single" w:sz="4" w:space="0" w:color="auto"/>
+              <w:left w:val="single" w:sz="4" w:space="0" w:color="auto"/>
+              <w:bottom w:val="single" w:sz="4" w:space="0" w:color="auto"/>
+              <w:right w:val="single" w:sz="4" w:space="0" w:color="auto"/>
+            </w:tcBorders>
+          </w:tcPr>
+          <w:p>
+            <w:pPr>
+              <w:spacing w:line="276" w:lineRule="auto"/>
+              <w:rPr>
+                <w:rFonts w:ascii="Abadi" w:hAnsi="Abadi"/>
+                <w:sz w:val="14"/>
+                <w:szCs w:val="14"/>
+              </w:rPr>
+            </w:pPr>
+            <w:r>
+              <w:rPr>
+                <w:rFonts w:ascii="Abadi" w:hAnsi="Abadi"/>
+                <w:sz w:val="14"/>
+                <w:szCs w:val="14"/>
+              </w:rPr>
+              <w:t>30</w:t>
+            </w:r>
+          </w:p>
+        </w:tc>
+        <w:tc>
+          <w:tcPr>
+            <w:tcW w:w="450" w:type="dxa"/>
+            <w:tcBorders>
+              <w:top w:val="single" w:sz="4" w:space="0" w:color="auto"/>
+              <w:left w:val="single" w:sz="4" w:space="0" w:color="auto"/>
+              <w:bottom w:val="single" w:sz="4" w:space="0" w:color="auto"/>
+              <w:right w:val="single" w:sz="4" w:space="0" w:color="auto"/>
+            </w:tcBorders>
+          </w:tcPr>
+          <w:p>
+            <w:pPr>
+              <w:spacing w:line="276" w:lineRule="auto"/>
+              <w:rPr>
+                <w:rFonts w:ascii="Abadi" w:hAnsi="Abadi"/>
+                <w:sz w:val="14"/>
+                <w:szCs w:val="14"/>
+              </w:rPr>
+            </w:pPr>
+            <w:r>
+              <w:rPr>
+                <w:rFonts w:ascii="Abadi" w:hAnsi="Abadi"/>
+                <w:sz w:val="14"/>
+                <w:szCs w:val="14"/>
+              </w:rPr>
+              <w:t>--</w:t>
+            </w:r>
+          </w:p>
+        </w:tc>
+        <w:tc>
+          <w:tcPr>
+            <w:tcW w:w="0" w:type="auto"/>
+            <w:tcBorders>
+              <w:top w:val="single" w:sz="4" w:space="0" w:color="auto"/>
+              <w:left w:val="single" w:sz="4" w:space="0" w:color="auto"/>
+              <w:bottom w:val="single" w:sz="4" w:space="0" w:color="auto"/>
+              <w:right w:val="single" w:sz="4" w:space="0" w:color="auto"/>
+            </w:tcBorders>
+          </w:tcPr>
+          <w:p>
+            <w:pPr>
+              <w:spacing w:line="276" w:lineRule="auto"/>
+              <w:rPr>
+                <w:rFonts w:ascii="Abadi" w:hAnsi="Abadi"/>
+                <w:sz w:val="14"/>
+                <w:szCs w:val="14"/>
+              </w:rPr>
+            </w:pPr>
+            <w:r>
+              <w:rPr>
+                <w:rFonts w:ascii="Abadi" w:hAnsi="Abadi"/>
+                <w:sz w:val="14"/>
+                <w:szCs w:val="14"/>
+              </w:rPr>
+              <w:t>--</w:t>
+            </w:r>
+          </w:p>
+        </w:tc>
+        <w:tc>
+          <w:tcPr>
+            <w:tcW w:w="0" w:type="auto"/>
+            <w:tcBorders>
+              <w:top w:val="single" w:sz="4" w:space="0" w:color="auto"/>
+              <w:left w:val="single" w:sz="4" w:space="0" w:color="auto"/>
+              <w:bottom w:val="single" w:sz="4" w:space="0" w:color="auto"/>
+              <w:right w:val="single" w:sz="4" w:space="0" w:color="auto"/>
+            </w:tcBorders>
+          </w:tcPr>
+          <w:p>
+            <w:pPr>
+              <w:spacing w:line="276" w:lineRule="auto"/>
+              <w:jc w:val="both"/>
+              <w:rPr>
+                <w:rFonts w:ascii="Abadi" w:hAnsi="Abadi"/>
+                <w:sz w:val="14"/>
+                <w:szCs w:val="14"/>
+              </w:rPr>
+            </w:pPr>
+            <w:r>
+              <w:rPr>
+                <w:rFonts w:ascii="Abadi" w:hAnsi="Abadi"/>
+                <w:sz w:val="14"/>
+                <w:szCs w:val="14"/>
+              </w:rPr>
+              <w:t>Self</w:t>
+            </w:r>
+          </w:p>
+        </w:tc>
+        <w:tc>
+          <w:tcPr>
+            <w:tcW w:w="0" w:type="auto"/>
+            <w:tcBorders>
+              <w:top w:val="single" w:sz="4" w:space="0" w:color="auto"/>
+              <w:left w:val="single" w:sz="4" w:space="0" w:color="auto"/>
+              <w:bottom w:val="single" w:sz="4" w:space="0" w:color="auto"/>
+              <w:right w:val="single" w:sz="4" w:space="0" w:color="auto"/>
+            </w:tcBorders>
+          </w:tcPr>
+          <w:p>
+            <w:pPr>
+              <w:spacing w:line="276" w:lineRule="auto"/>
+              <w:rPr>
+                <w:rFonts w:ascii="Abadi" w:hAnsi="Abadi"/>
+                <w:sz w:val="14"/>
+                <w:szCs w:val="14"/>
+              </w:rPr>
+            </w:pPr>
+            <w:r>
+              <w:rPr>
+                <w:rFonts w:ascii="Abadi" w:hAnsi="Abadi"/>
+                <w:sz w:val="14"/>
+                <w:szCs w:val="14"/>
+              </w:rPr>
+              <w:t>M2</w:t>
+            </w:r>
+          </w:p>
+        </w:tc>
+        <w:tc>
+          <w:tcPr>
+            <w:tcW w:w="0" w:type="auto"/>
+            <w:tcBorders>
+              <w:top w:val="single" w:sz="4" w:space="0" w:color="auto"/>
+              <w:left w:val="single" w:sz="4" w:space="0" w:color="auto"/>
+              <w:bottom w:val="single" w:sz="4" w:space="0" w:color="auto"/>
+              <w:right w:val="single" w:sz="4" w:space="0" w:color="auto"/>
+            </w:tcBorders>
+          </w:tcPr>
           <w:p>
             <w:pPr>
               <w:numPr>
@@ -4186,25 +5828,7 @@
                 <w:sz w:val="14"/>
                 <w:szCs w:val="14"/>
               </w:rPr>
-              <w:t xml:space="preserve">Melee gains </w:t>
-            </w:r>
-            <w:proofErr w:type="gramStart"/>
-            <w:r>
-              <w:rPr>
-                <w:rFonts w:ascii="Abadi" w:hAnsi="Abadi"/>
-                <w:sz w:val="14"/>
-                <w:szCs w:val="14"/>
-              </w:rPr>
-              <w:t>Bleed(</w:t>
-            </w:r>
-            <w:proofErr w:type="gramEnd"/>
-            <w:r>
-              <w:rPr>
-                <w:rFonts w:ascii="Abadi" w:hAnsi="Abadi"/>
-                <w:sz w:val="14"/>
-                <w:szCs w:val="14"/>
-              </w:rPr>
-              <w:t>3)</w:t>
+              <w:t>Transform into greater demon</w:t>
             </w:r>
           </w:p>
           <w:p>
@@ -4226,7 +5850,25 @@
                 <w:sz w:val="14"/>
                 <w:szCs w:val="14"/>
               </w:rPr>
-              <w:t>Armor 2/2/2</w:t>
+              <w:t xml:space="preserve">Melee gains </w:t>
+            </w:r>
+            <w:proofErr w:type="gramStart"/>
+            <w:r>
+              <w:rPr>
+                <w:rFonts w:ascii="Abadi" w:hAnsi="Abadi"/>
+                <w:sz w:val="14"/>
+                <w:szCs w:val="14"/>
+              </w:rPr>
+              <w:t>Reach(</w:t>
+            </w:r>
+            <w:proofErr w:type="gramEnd"/>
+            <w:r>
+              <w:rPr>
+                <w:rFonts w:ascii="Abadi" w:hAnsi="Abadi"/>
+                <w:sz w:val="14"/>
+                <w:szCs w:val="14"/>
+              </w:rPr>
+              <w:t>3)</w:t>
             </w:r>
           </w:p>
           <w:p>
@@ -4248,7 +5890,25 @@
                 <w:sz w:val="14"/>
                 <w:szCs w:val="14"/>
               </w:rPr>
-              <w:t>+1 Mental Saves</w:t>
+              <w:t xml:space="preserve">Melee gains </w:t>
+            </w:r>
+            <w:proofErr w:type="gramStart"/>
+            <w:r>
+              <w:rPr>
+                <w:rFonts w:ascii="Abadi" w:hAnsi="Abadi"/>
+                <w:sz w:val="14"/>
+                <w:szCs w:val="14"/>
+              </w:rPr>
+              <w:t>Bleed(</w:t>
+            </w:r>
+            <w:proofErr w:type="gramEnd"/>
+            <w:r>
+              <w:rPr>
+                <w:rFonts w:ascii="Abadi" w:hAnsi="Abadi"/>
+                <w:sz w:val="14"/>
+                <w:szCs w:val="14"/>
+              </w:rPr>
+              <w:t>3)</w:t>
             </w:r>
           </w:p>
           <w:p>
@@ -4270,25 +5930,7 @@
                 <w:sz w:val="14"/>
                 <w:szCs w:val="14"/>
               </w:rPr>
-              <w:t xml:space="preserve">Resist </w:t>
-            </w:r>
-            <w:proofErr w:type="gramStart"/>
-            <w:r>
-              <w:rPr>
-                <w:rFonts w:ascii="Abadi" w:hAnsi="Abadi"/>
-                <w:sz w:val="14"/>
-                <w:szCs w:val="14"/>
-              </w:rPr>
-              <w:t>Fire(</w:t>
-            </w:r>
-            <w:proofErr w:type="gramEnd"/>
-            <w:r>
-              <w:rPr>
-                <w:rFonts w:ascii="Abadi" w:hAnsi="Abadi"/>
-                <w:sz w:val="14"/>
-                <w:szCs w:val="14"/>
-              </w:rPr>
-              <w:t>1)</w:t>
+              <w:t>Armor 2/2/2</w:t>
             </w:r>
           </w:p>
           <w:p>
@@ -4310,25 +5952,7 @@
                 <w:sz w:val="14"/>
                 <w:szCs w:val="14"/>
               </w:rPr>
-              <w:t xml:space="preserve">Resist </w:t>
-            </w:r>
-            <w:proofErr w:type="gramStart"/>
-            <w:r>
-              <w:rPr>
-                <w:rFonts w:ascii="Abadi" w:hAnsi="Abadi"/>
-                <w:sz w:val="14"/>
-                <w:szCs w:val="14"/>
-              </w:rPr>
-              <w:t>Magic(</w:t>
-            </w:r>
-            <w:proofErr w:type="gramEnd"/>
-            <w:r>
-              <w:rPr>
-                <w:rFonts w:ascii="Abadi" w:hAnsi="Abadi"/>
-                <w:sz w:val="14"/>
-                <w:szCs w:val="14"/>
-              </w:rPr>
-              <w:t>1)</w:t>
+              <w:t>+1 Mental Saves</w:t>
             </w:r>
           </w:p>
           <w:p>
@@ -4350,7 +5974,7 @@
                 <w:sz w:val="14"/>
                 <w:szCs w:val="14"/>
               </w:rPr>
-              <w:t xml:space="preserve">-2 </w:t>
+              <w:t xml:space="preserve">Resist </w:t>
             </w:r>
             <w:proofErr w:type="gramStart"/>
             <w:r>
@@ -4359,9 +5983,17 @@
                 <w:sz w:val="14"/>
                 <w:szCs w:val="14"/>
               </w:rPr>
-              <w:t>move</w:t>
+              <w:t>Fire(</w:t>
             </w:r>
             <w:proofErr w:type="gramEnd"/>
+            <w:r>
+              <w:rPr>
+                <w:rFonts w:ascii="Abadi" w:hAnsi="Abadi"/>
+                <w:sz w:val="14"/>
+                <w:szCs w:val="14"/>
+              </w:rPr>
+              <w:t>1)</w:t>
+            </w:r>
           </w:p>
           <w:p>
             <w:pPr>
@@ -4382,7 +6014,7 @@
                 <w:sz w:val="14"/>
                 <w:szCs w:val="14"/>
               </w:rPr>
-              <w:t xml:space="preserve">-2 </w:t>
+              <w:t xml:space="preserve">Resist </w:t>
             </w:r>
             <w:proofErr w:type="gramStart"/>
             <w:r>
@@ -4391,9 +6023,17 @@
                 <w:sz w:val="14"/>
                 <w:szCs w:val="14"/>
               </w:rPr>
-              <w:t>initiative</w:t>
+              <w:t>Magic(</w:t>
             </w:r>
             <w:proofErr w:type="gramEnd"/>
+            <w:r>
+              <w:rPr>
+                <w:rFonts w:ascii="Abadi" w:hAnsi="Abadi"/>
+                <w:sz w:val="14"/>
+                <w:szCs w:val="14"/>
+              </w:rPr>
+              <w:t>1)</w:t>
+            </w:r>
           </w:p>
           <w:p>
             <w:pPr>
@@ -4414,7 +6054,40 @@
                 <w:sz w:val="14"/>
                 <w:szCs w:val="14"/>
               </w:rPr>
-              <w:t xml:space="preserve">-2 </w:t>
+              <w:lastRenderedPageBreak/>
+              <w:t xml:space="preserve">-1 </w:t>
+            </w:r>
+            <w:proofErr w:type="gramStart"/>
+            <w:r>
+              <w:rPr>
+                <w:rFonts w:ascii="Abadi" w:hAnsi="Abadi"/>
+                <w:sz w:val="14"/>
+                <w:szCs w:val="14"/>
+              </w:rPr>
+              <w:t>move</w:t>
+            </w:r>
+            <w:proofErr w:type="gramEnd"/>
+          </w:p>
+          <w:p>
+            <w:pPr>
+              <w:numPr>
+                <w:ilvl w:val="0"/>
+                <w:numId w:val="1"/>
+              </w:numPr>
+              <w:spacing w:after="0" w:line="276" w:lineRule="auto"/>
+              <w:rPr>
+                <w:rFonts w:ascii="Abadi" w:hAnsi="Abadi"/>
+                <w:sz w:val="14"/>
+                <w:szCs w:val="14"/>
+              </w:rPr>
+            </w:pPr>
+            <w:r>
+              <w:rPr>
+                <w:rFonts w:ascii="Abadi" w:hAnsi="Abadi"/>
+                <w:sz w:val="14"/>
+                <w:szCs w:val="14"/>
+              </w:rPr>
+              <w:t xml:space="preserve">-1 </w:t>
             </w:r>
             <w:proofErr w:type="gramStart"/>
             <w:r>
@@ -4743,6 +6416,50 @@
               <w:t>Occurs the round after defeated</w:t>
             </w:r>
           </w:p>
+          <w:p>
+            <w:pPr>
+              <w:numPr>
+                <w:ilvl w:val="0"/>
+                <w:numId w:val="1"/>
+              </w:numPr>
+              <w:spacing w:after="0" w:line="276" w:lineRule="auto"/>
+              <w:rPr>
+                <w:rFonts w:ascii="Abadi" w:hAnsi="Abadi"/>
+                <w:sz w:val="14"/>
+                <w:szCs w:val="14"/>
+              </w:rPr>
+            </w:pPr>
+            <w:r>
+              <w:rPr>
+                <w:rFonts w:ascii="Abadi" w:hAnsi="Abadi"/>
+                <w:sz w:val="14"/>
+                <w:szCs w:val="14"/>
+              </w:rPr>
+              <w:t>Once per battle</w:t>
+            </w:r>
+          </w:p>
+          <w:p>
+            <w:pPr>
+              <w:numPr>
+                <w:ilvl w:val="0"/>
+                <w:numId w:val="1"/>
+              </w:numPr>
+              <w:spacing w:after="0" w:line="276" w:lineRule="auto"/>
+              <w:rPr>
+                <w:rFonts w:ascii="Abadi" w:hAnsi="Abadi"/>
+                <w:sz w:val="14"/>
+                <w:szCs w:val="14"/>
+              </w:rPr>
+            </w:pPr>
+            <w:r>
+              <w:rPr>
+                <w:rFonts w:ascii="Abadi" w:hAnsi="Abadi"/>
+                <w:sz w:val="14"/>
+                <w:szCs w:val="14"/>
+              </w:rPr>
+              <w:t>You revive only if you are healed back to positive</w:t>
+            </w:r>
+          </w:p>
         </w:tc>
         <w:tc>
           <w:tcPr>
@@ -4791,7 +6508,6 @@
                 <w:szCs w:val="14"/>
               </w:rPr>
             </w:pPr>
-            <w:bookmarkStart w:id="0" w:name="_GoBack" w:colFirst="0" w:colLast="9"/>
             <w:r>
               <w:rPr>
                 <w:rFonts w:ascii="Abadi" w:hAnsi="Abadi"/>
@@ -5129,7 +6845,6 @@
           </w:p>
         </w:tc>
       </w:tr>
-      <w:bookmarkEnd w:id="0"/>
     </w:tbl>
     <w:p>
       <w:pPr>

</xml_diff>